<commit_message>
ran knit to word
</commit_message>
<xml_diff>
--- a/Lesson 1 Homework Packet/Lesson 1 Homework Packet/Week_01_HW_Submission.docx
+++ b/Lesson 1 Homework Packet/Lesson 1 Homework Packet/Week_01_HW_Submission.docx
@@ -33,46 +33,13 @@
         <w:pStyle w:val="Author"/>
       </w:pPr>
       <w:r>
-        <w:rPr>
-          <w:i/>
-        </w:rPr>
-        <w:t xml:space="preserve">type</w:t>
-      </w:r>
-      <w:r>
-        <w:rPr>
-          <w:i/>
-        </w:rPr>
+        <w:t xml:space="preserve">Matt</w:t>
+      </w:r>
+      <w:r>
         <w:t xml:space="preserve"> </w:t>
       </w:r>
       <w:r>
-        <w:rPr>
-          <w:i/>
-        </w:rPr>
-        <w:t xml:space="preserve">your</w:t>
-      </w:r>
-      <w:r>
-        <w:rPr>
-          <w:i/>
-        </w:rPr>
-        <w:t xml:space="preserve"> </w:t>
-      </w:r>
-      <w:r>
-        <w:rPr>
-          <w:i/>
-        </w:rPr>
-        <w:t xml:space="preserve">name</w:t>
-      </w:r>
-      <w:r>
-        <w:rPr>
-          <w:i/>
-        </w:rPr>
-        <w:t xml:space="preserve"> </w:t>
-      </w:r>
-      <w:r>
-        <w:rPr>
-          <w:i/>
-        </w:rPr>
-        <w:t xml:space="preserve">here</w:t>
+        <w:t xml:space="preserve">Allen</w:t>
       </w:r>
     </w:p>
     <w:p>
@@ -80,34 +47,7 @@
         <w:pStyle w:val="Date"/>
       </w:pPr>
       <w:r>
-        <w:rPr>
-          <w:i/>
-        </w:rPr>
-        <w:t xml:space="preserve">enter</w:t>
-      </w:r>
-      <w:r>
-        <w:rPr>
-          <w:i/>
-        </w:rPr>
-        <w:t xml:space="preserve"> </w:t>
-      </w:r>
-      <w:r>
-        <w:rPr>
-          <w:i/>
-        </w:rPr>
-        <w:t xml:space="preserve">today's</w:t>
-      </w:r>
-      <w:r>
-        <w:rPr>
-          <w:i/>
-        </w:rPr>
-        <w:t xml:space="preserve"> </w:t>
-      </w:r>
-      <w:r>
-        <w:rPr>
-          <w:i/>
-        </w:rPr>
-        <w:t xml:space="preserve">date</w:t>
+        <w:t xml:space="preserve">5/30/2018</w:t>
       </w:r>
     </w:p>
     <w:p>
@@ -125,7 +65,7 @@
         <w:pStyle w:val="FirstParagraph"/>
       </w:pPr>
       <w:r>
-        <w:t xml:space="preserve">If you've made it this far, then you've already downloaded and unzipped the HW packet for this week. We suggest that you keep all of the materials, including this .rmd file, for the week in one folder. It will help to set the working directory to the folder that contains the HW materials. You can do this by opening the rmd file in an RStudio editor window and then using the menu commands Session -&gt; Set Working Directory -&gt; To Source File Location.</w:t>
+        <w:t xml:space="preserve">If you’ve made it this far, then you’ve already downloaded and unzipped the HW packet for this week. We suggest that you keep all of the materials, including this .rmd file, for the week in one folder. It will help to set the working directory to the folder that contains the HW materials. You can do this by opening the rmd file in an RStudio editor window and then using the menu commands Session -&gt; Set Working Directory -&gt; To Source File Location.</w:t>
       </w:r>
     </w:p>
     <w:p>
@@ -133,7 +73,25 @@
         <w:pStyle w:val="BodyText"/>
       </w:pPr>
       <w:r>
-        <w:t xml:space="preserve">You'll be adding R code and typing answers in the designated spaces throughout this document. At the end of the week you'll submit the .rmd file and the "knitted" Word document to the dropbox on D2L.</w:t>
+        <w:t xml:space="preserve">You’ll be adding R code and typing answers in the designated spaces throughout this document. At the end of the week you’ll submit the .rmd file and the</w:t>
+      </w:r>
+      <w:r>
+        <w:t xml:space="preserve"> </w:t>
+      </w:r>
+      <w:r>
+        <w:t xml:space="preserve">“</w:t>
+      </w:r>
+      <w:r>
+        <w:t xml:space="preserve">knitted</w:t>
+      </w:r>
+      <w:r>
+        <w:t xml:space="preserve">”</w:t>
+      </w:r>
+      <w:r>
+        <w:t xml:space="preserve"> </w:t>
+      </w:r>
+      <w:r>
+        <w:t xml:space="preserve">Word document to the dropbox on D2L.</w:t>
       </w:r>
     </w:p>
     <w:p>
@@ -159,7 +117,7 @@
         <w:pStyle w:val="FirstParagraph"/>
       </w:pPr>
       <w:r>
-        <w:t xml:space="preserve">For this exercise, you'll explore and summarize data on cholesterol levels for 40 randomly selected American women. The dataset for this problem in the DS705data package. The code on lines 10-17 of this file makes sure that the package is installed when this file is knitted. The data() command at line 19 loads the dataset.</w:t>
+        <w:t xml:space="preserve">For this exercise, you’ll explore and summarize data on cholesterol levels for 40 randomly selected American women. The dataset for this problem in the DS705data package. The code on lines 10-17 of this file makes sure that the package is installed when this file is knitted. The data() command at line 19 loads the dataset.</w:t>
       </w:r>
     </w:p>
     <w:p>
@@ -177,7 +135,7 @@
         <w:pStyle w:val="FirstParagraph"/>
       </w:pPr>
       <w:r>
-        <w:t xml:space="preserve">From the HealthExam data set, extract the cholesterol level of the 40 women and assign it to the variable fs. As a safety check, the mean cholesterol level should be 240.875 mg/dl if you've done it correctly.</w:t>
+        <w:t xml:space="preserve">From the HealthExam data set, extract the cholesterol level of the 40 women and assign it to the variable fs. As a safety check, the mean cholesterol level should be 240.875 mg/dl if you’ve done it correctly.</w:t>
       </w:r>
     </w:p>
     <w:p>
@@ -198,7 +156,150 @@
         <w:rPr>
           <w:rStyle w:val="CommentTok"/>
         </w:rPr>
-        <w:t xml:space="preserve"># This is a comment, change it and add your code below.</w:t>
+        <w:t xml:space="preserve"># Assign cholestrol of 40 women in data set to variable fs.</w:t>
+      </w:r>
+      <w:r>
+        <w:br w:type="textWrapping"/>
+      </w:r>
+      <w:r>
+        <w:rPr>
+          <w:rStyle w:val="NormalTok"/>
+        </w:rPr>
+        <w:t xml:space="preserve">health_exam_female &lt;-</w:t>
+      </w:r>
+      <w:r>
+        <w:rPr>
+          <w:rStyle w:val="StringTok"/>
+        </w:rPr>
+        <w:t xml:space="preserve"> </w:t>
+      </w:r>
+      <w:r>
+        <w:rPr>
+          <w:rStyle w:val="KeywordTok"/>
+        </w:rPr>
+        <w:t xml:space="preserve">subset</w:t>
+      </w:r>
+      <w:r>
+        <w:rPr>
+          <w:rStyle w:val="NormalTok"/>
+        </w:rPr>
+        <w:t xml:space="preserve">(HealthExam,HealthExam</w:t>
+      </w:r>
+      <w:r>
+        <w:rPr>
+          <w:rStyle w:val="OperatorTok"/>
+        </w:rPr>
+        <w:t xml:space="preserve">$</w:t>
+      </w:r>
+      <w:r>
+        <w:rPr>
+          <w:rStyle w:val="NormalTok"/>
+        </w:rPr>
+        <w:t xml:space="preserve">Sex</w:t>
+      </w:r>
+      <w:r>
+        <w:rPr>
+          <w:rStyle w:val="OperatorTok"/>
+        </w:rPr>
+        <w:t xml:space="preserve">==</w:t>
+      </w:r>
+      <w:r>
+        <w:rPr>
+          <w:rStyle w:val="StringTok"/>
+        </w:rPr>
+        <w:t xml:space="preserve">"F"</w:t>
+      </w:r>
+      <w:r>
+        <w:rPr>
+          <w:rStyle w:val="NormalTok"/>
+        </w:rPr>
+        <w:t xml:space="preserve">)</w:t>
+      </w:r>
+      <w:r>
+        <w:br w:type="textWrapping"/>
+      </w:r>
+      <w:r>
+        <w:rPr>
+          <w:rStyle w:val="NormalTok"/>
+        </w:rPr>
+        <w:t xml:space="preserve">fs &lt;-</w:t>
+      </w:r>
+      <w:r>
+        <w:rPr>
+          <w:rStyle w:val="StringTok"/>
+        </w:rPr>
+        <w:t xml:space="preserve"> </w:t>
+      </w:r>
+      <w:r>
+        <w:rPr>
+          <w:rStyle w:val="NormalTok"/>
+        </w:rPr>
+        <w:t xml:space="preserve">health_exam_female</w:t>
+      </w:r>
+      <w:r>
+        <w:rPr>
+          <w:rStyle w:val="OperatorTok"/>
+        </w:rPr>
+        <w:t xml:space="preserve">$</w:t>
+      </w:r>
+      <w:r>
+        <w:rPr>
+          <w:rStyle w:val="NormalTok"/>
+        </w:rPr>
+        <w:t xml:space="preserve">Cholesterol</w:t>
+      </w:r>
+      <w:r>
+        <w:br w:type="textWrapping"/>
+      </w:r>
+      <w:r>
+        <w:rPr>
+          <w:rStyle w:val="CommentTok"/>
+        </w:rPr>
+        <w:t xml:space="preserve"># Check that the mean cholestrol level is 240.875</w:t>
+      </w:r>
+      <w:r>
+        <w:br w:type="textWrapping"/>
+      </w:r>
+      <w:r>
+        <w:rPr>
+          <w:rStyle w:val="KeywordTok"/>
+        </w:rPr>
+        <w:t xml:space="preserve">mean</w:t>
+      </w:r>
+      <w:r>
+        <w:rPr>
+          <w:rStyle w:val="NormalTok"/>
+        </w:rPr>
+        <w:t xml:space="preserve">(fs) </w:t>
+      </w:r>
+      <w:r>
+        <w:rPr>
+          <w:rStyle w:val="OperatorTok"/>
+        </w:rPr>
+        <w:t xml:space="preserve">==</w:t>
+      </w:r>
+      <w:r>
+        <w:rPr>
+          <w:rStyle w:val="StringTok"/>
+        </w:rPr>
+        <w:t xml:space="preserve"> </w:t>
+      </w:r>
+      <w:r>
+        <w:rPr>
+          <w:rStyle w:val="FloatTok"/>
+        </w:rPr>
+        <w:t xml:space="preserve">240.875</w:t>
+      </w:r>
+    </w:p>
+    <w:p>
+      <w:pPr>
+        <w:pStyle w:val="SourceCode"/>
+      </w:pPr>
+      <w:r>
+        <w:rPr>
+          <w:rStyle w:val="VerbatimChar"/>
+        </w:rPr>
+        <w:t xml:space="preserve">## [1] TRUE</w:t>
       </w:r>
     </w:p>
     <w:p>
@@ -246,13 +347,76 @@
         </w:rPr>
         <w:t xml:space="preserve"># insert your code here.</w:t>
       </w:r>
+      <w:r>
+        <w:br w:type="textWrapping"/>
+      </w:r>
+      <w:r>
+        <w:rPr>
+          <w:rStyle w:val="KeywordTok"/>
+        </w:rPr>
+        <w:t xml:space="preserve">summary</w:t>
+      </w:r>
+      <w:r>
+        <w:rPr>
+          <w:rStyle w:val="NormalTok"/>
+        </w:rPr>
+        <w:t xml:space="preserve">(fs)</w:t>
+      </w:r>
+    </w:p>
+    <w:p>
+      <w:pPr>
+        <w:pStyle w:val="SourceCode"/>
+      </w:pPr>
+      <w:r>
+        <w:rPr>
+          <w:rStyle w:val="VerbatimChar"/>
+        </w:rPr>
+        <w:t xml:space="preserve">##    Min. 1st Qu.  Median    Mean 3rd Qu.    Max. </w:t>
+      </w:r>
+      <w:r>
+        <w:br w:type="textWrapping"/>
+      </w:r>
+      <w:r>
+        <w:rPr>
+          <w:rStyle w:val="VerbatimChar"/>
+        </w:rPr>
+        <w:t xml:space="preserve">##     2.0   120.2   194.0   240.9   303.0   920.0</w:t>
+      </w:r>
+    </w:p>
+    <w:p>
+      <w:pPr>
+        <w:pStyle w:val="SourceCode"/>
+      </w:pPr>
+      <w:r>
+        <w:rPr>
+          <w:rStyle w:val="KeywordTok"/>
+        </w:rPr>
+        <w:t xml:space="preserve">sd</w:t>
+      </w:r>
+      <w:r>
+        <w:rPr>
+          <w:rStyle w:val="NormalTok"/>
+        </w:rPr>
+        <w:t xml:space="preserve">(fs)</w:t>
+      </w:r>
+    </w:p>
+    <w:p>
+      <w:pPr>
+        <w:pStyle w:val="SourceCode"/>
+      </w:pPr>
+      <w:r>
+        <w:rPr>
+          <w:rStyle w:val="VerbatimChar"/>
+        </w:rPr>
+        <w:t xml:space="preserve">## [1] 185.9824</w:t>
+      </w:r>
     </w:p>
     <w:p>
       <w:pPr>
         <w:pStyle w:val="FirstParagraph"/>
       </w:pPr>
       <w:r>
-        <w:t xml:space="preserve">Replace text with your written answer.</w:t>
+        <w:t xml:space="preserve">By inspection of the summary statisitics, the Mean appears significantly higher than the Median. This implies right skewness.</w:t>
       </w:r>
     </w:p>
     <w:p>
@@ -288,7 +452,40 @@
         </m:r>
       </m:oMath>
       <w:r>
-        <w:t xml:space="preserve">-axis with "mg/dl" and title the plot "Female cholesterol level". Does the shape of the distribution agree with your answer to 1b? Based on the histogram, does the variable female cholesterol level appear to be approximately normally distributed? Explain.</w:t>
+        <w:t xml:space="preserve">-axis with</w:t>
+      </w:r>
+      <w:r>
+        <w:t xml:space="preserve"> </w:t>
+      </w:r>
+      <w:r>
+        <w:t xml:space="preserve">“</w:t>
+      </w:r>
+      <w:r>
+        <w:t xml:space="preserve">mg/dl</w:t>
+      </w:r>
+      <w:r>
+        <w:t xml:space="preserve">”</w:t>
+      </w:r>
+      <w:r>
+        <w:t xml:space="preserve"> </w:t>
+      </w:r>
+      <w:r>
+        <w:t xml:space="preserve">and title the plot</w:t>
+      </w:r>
+      <w:r>
+        <w:t xml:space="preserve"> </w:t>
+      </w:r>
+      <w:r>
+        <w:t xml:space="preserve">“</w:t>
+      </w:r>
+      <w:r>
+        <w:t xml:space="preserve">Female cholesterol level</w:t>
+      </w:r>
+      <w:r>
+        <w:t xml:space="preserve">”</w:t>
+      </w:r>
+      <w:r>
+        <w:t xml:space="preserve">. Does the shape of the distribution agree with your answer to 1b? Based on the histogram, does the variable female cholesterol level appear to be approximately normally distributed? Explain.</w:t>
       </w:r>
     </w:p>
     <w:p>
@@ -353,7 +550,25 @@
         </m:r>
       </m:oMath>
       <w:r>
-        <w:t xml:space="preserve">-axis with "mg/dl" and title it as before.</w:t>
+        <w:t xml:space="preserve">-axis with</w:t>
+      </w:r>
+      <w:r>
+        <w:t xml:space="preserve"> </w:t>
+      </w:r>
+      <w:r>
+        <w:t xml:space="preserve">“</w:t>
+      </w:r>
+      <w:r>
+        <w:t xml:space="preserve">mg/dl</w:t>
+      </w:r>
+      <w:r>
+        <w:t xml:space="preserve">”</w:t>
+      </w:r>
+      <w:r>
+        <w:t xml:space="preserve"> </w:t>
+      </w:r>
+      <w:r>
+        <w:t xml:space="preserve">and title it as before.</w:t>
       </w:r>
     </w:p>
     <w:p>
@@ -465,7 +680,7 @@
         </m:r>
       </m:oMath>
       <w:r>
-        <w:t xml:space="preserve">-score. You'll need to combine the commands max(), mean(), and sd(). If the data did come from a normal distribution, would the maximum female cholesterol level seem unusually large? Explain.</w:t>
+        <w:t xml:space="preserve">-score. You’ll need to combine the commands max(), mean(), and sd(). If the data did come from a normal distribution, would the maximum female cholesterol level seem unusually large? Explain.</w:t>
       </w:r>
     </w:p>
     <w:p>
@@ -602,7 +817,25 @@
         <w:pStyle w:val="FirstParagraph"/>
       </w:pPr>
       <w:r>
-        <w:t xml:space="preserve">The code below loads a data set with randomly sampled test scores from three different instructors. Modify the code to load and analyze the home ownership percentages in the "homes.csv" file and use the plots to answer the questions below. Ott says to make relative frequency histograms (divide the frequencies by the sample size to get proportions), but we'll use density histograms instead (add the option prob=TRUE to the appropriate R command) ... this makes it possible to compare histograms using different sample sizes and possibly different bins or classes.</w:t>
+        <w:t xml:space="preserve">The code below loads a data set with randomly sampled test scores from three different instructors. Modify the code to load and analyze the home ownership percentages in the</w:t>
+      </w:r>
+      <w:r>
+        <w:t xml:space="preserve"> </w:t>
+      </w:r>
+      <w:r>
+        <w:t xml:space="preserve">“</w:t>
+      </w:r>
+      <w:r>
+        <w:t xml:space="preserve">homes.csv</w:t>
+      </w:r>
+      <w:r>
+        <w:t xml:space="preserve">”</w:t>
+      </w:r>
+      <w:r>
+        <w:t xml:space="preserve"> </w:t>
+      </w:r>
+      <w:r>
+        <w:t xml:space="preserve">file and use the plots to answer the questions below. Ott says to make relative frequency histograms (divide the frequencies by the sample size to get proportions), but we’ll use density histograms instead (add the option prob=TRUE to the appropriate R command) … this makes it possible to compare histograms using different sample sizes and possibly different bins or classes.</w:t>
       </w:r>
     </w:p>
     <w:p>
@@ -798,7 +1031,37 @@
         <w:rPr>
           <w:rStyle w:val="NormalTok"/>
         </w:rPr>
-        <w:t xml:space="preserve">(testScores$score[testScores$instructor==</w:t>
+        <w:t xml:space="preserve">(testScores</w:t>
+      </w:r>
+      <w:r>
+        <w:rPr>
+          <w:rStyle w:val="OperatorTok"/>
+        </w:rPr>
+        <w:t xml:space="preserve">$</w:t>
+      </w:r>
+      <w:r>
+        <w:rPr>
+          <w:rStyle w:val="NormalTok"/>
+        </w:rPr>
+        <w:t xml:space="preserve">score[testScores</w:t>
+      </w:r>
+      <w:r>
+        <w:rPr>
+          <w:rStyle w:val="OperatorTok"/>
+        </w:rPr>
+        <w:t xml:space="preserve">$</w:t>
+      </w:r>
+      <w:r>
+        <w:rPr>
+          <w:rStyle w:val="NormalTok"/>
+        </w:rPr>
+        <w:t xml:space="preserve">instructor</w:t>
+      </w:r>
+      <w:r>
+        <w:rPr>
+          <w:rStyle w:val="OperatorTok"/>
+        </w:rPr>
+        <w:t xml:space="preserve">==</w:t>
       </w:r>
       <w:r>
         <w:rPr>
@@ -847,7 +1110,37 @@
         <w:rPr>
           <w:rStyle w:val="NormalTok"/>
         </w:rPr>
-        <w:t xml:space="preserve">(testScores$score[testScores$instructor==</w:t>
+        <w:t xml:space="preserve">(testScores</w:t>
+      </w:r>
+      <w:r>
+        <w:rPr>
+          <w:rStyle w:val="OperatorTok"/>
+        </w:rPr>
+        <w:t xml:space="preserve">$</w:t>
+      </w:r>
+      <w:r>
+        <w:rPr>
+          <w:rStyle w:val="NormalTok"/>
+        </w:rPr>
+        <w:t xml:space="preserve">score[testScores</w:t>
+      </w:r>
+      <w:r>
+        <w:rPr>
+          <w:rStyle w:val="OperatorTok"/>
+        </w:rPr>
+        <w:t xml:space="preserve">$</w:t>
+      </w:r>
+      <w:r>
+        <w:rPr>
+          <w:rStyle w:val="NormalTok"/>
+        </w:rPr>
+        <w:t xml:space="preserve">instructor</w:t>
+      </w:r>
+      <w:r>
+        <w:rPr>
+          <w:rStyle w:val="OperatorTok"/>
+        </w:rPr>
+        <w:t xml:space="preserve">==</w:t>
       </w:r>
       <w:r>
         <w:rPr>
@@ -896,7 +1189,37 @@
         <w:rPr>
           <w:rStyle w:val="NormalTok"/>
         </w:rPr>
-        <w:t xml:space="preserve">(testScores$score[testScores$instructor==</w:t>
+        <w:t xml:space="preserve">(testScores</w:t>
+      </w:r>
+      <w:r>
+        <w:rPr>
+          <w:rStyle w:val="OperatorTok"/>
+        </w:rPr>
+        <w:t xml:space="preserve">$</w:t>
+      </w:r>
+      <w:r>
+        <w:rPr>
+          <w:rStyle w:val="NormalTok"/>
+        </w:rPr>
+        <w:t xml:space="preserve">score[testScores</w:t>
+      </w:r>
+      <w:r>
+        <w:rPr>
+          <w:rStyle w:val="OperatorTok"/>
+        </w:rPr>
+        <w:t xml:space="preserve">$</w:t>
+      </w:r>
+      <w:r>
+        <w:rPr>
+          <w:rStyle w:val="NormalTok"/>
+        </w:rPr>
+        <w:t xml:space="preserve">instructor</w:t>
+      </w:r>
+      <w:r>
+        <w:rPr>
+          <w:rStyle w:val="OperatorTok"/>
+        </w:rPr>
+        <w:t xml:space="preserve">==</w:t>
       </w:r>
       <w:r>
         <w:rPr>
@@ -963,7 +1286,31 @@
         <w:rPr>
           <w:rStyle w:val="NormalTok"/>
         </w:rPr>
-        <w:t xml:space="preserve">(testScores$score, testScores$instructor, summary)</w:t>
+        <w:t xml:space="preserve">(testScores</w:t>
+      </w:r>
+      <w:r>
+        <w:rPr>
+          <w:rStyle w:val="OperatorTok"/>
+        </w:rPr>
+        <w:t xml:space="preserve">$</w:t>
+      </w:r>
+      <w:r>
+        <w:rPr>
+          <w:rStyle w:val="NormalTok"/>
+        </w:rPr>
+        <w:t xml:space="preserve">score, testScores</w:t>
+      </w:r>
+      <w:r>
+        <w:rPr>
+          <w:rStyle w:val="OperatorTok"/>
+        </w:rPr>
+        <w:t xml:space="preserve">$</w:t>
+      </w:r>
+      <w:r>
+        <w:rPr>
+          <w:rStyle w:val="NormalTok"/>
+        </w:rPr>
+        <w:t xml:space="preserve">instructor, summary)</w:t>
       </w:r>
     </w:p>
     <w:p>
@@ -1302,7 +1649,37 @@
         <w:rPr>
           <w:rStyle w:val="NormalTok"/>
         </w:rPr>
-        <w:t xml:space="preserve">(testScores$score[testScores$instructor==</w:t>
+        <w:t xml:space="preserve">(testScores</w:t>
+      </w:r>
+      <w:r>
+        <w:rPr>
+          <w:rStyle w:val="OperatorTok"/>
+        </w:rPr>
+        <w:t xml:space="preserve">$</w:t>
+      </w:r>
+      <w:r>
+        <w:rPr>
+          <w:rStyle w:val="NormalTok"/>
+        </w:rPr>
+        <w:t xml:space="preserve">score[testScores</w:t>
+      </w:r>
+      <w:r>
+        <w:rPr>
+          <w:rStyle w:val="OperatorTok"/>
+        </w:rPr>
+        <w:t xml:space="preserve">$</w:t>
+      </w:r>
+      <w:r>
+        <w:rPr>
+          <w:rStyle w:val="NormalTok"/>
+        </w:rPr>
+        <w:t xml:space="preserve">instructor</w:t>
+      </w:r>
+      <w:r>
+        <w:rPr>
+          <w:rStyle w:val="OperatorTok"/>
+        </w:rPr>
+        <w:t xml:space="preserve">==</w:t>
       </w:r>
       <w:r>
         <w:rPr>
@@ -1344,13 +1721,7 @@
         <w:rPr>
           <w:rStyle w:val="NormalTok"/>
         </w:rPr>
-        <w:t xml:space="preserve"> </w:t>
-      </w:r>
-      <w:r>
-        <w:rPr>
-          <w:rStyle w:val="NormalTok"/>
-        </w:rPr>
-        <w:t xml:space="preserve">bins,</w:t>
+        <w:t xml:space="preserve"> bins,</w:t>
       </w:r>
       <w:r>
         <w:rPr>
@@ -1401,7 +1772,37 @@
         <w:rPr>
           <w:rStyle w:val="NormalTok"/>
         </w:rPr>
-        <w:t xml:space="preserve">(testScores$score[testScores$instructor==</w:t>
+        <w:t xml:space="preserve">(testScores</w:t>
+      </w:r>
+      <w:r>
+        <w:rPr>
+          <w:rStyle w:val="OperatorTok"/>
+        </w:rPr>
+        <w:t xml:space="preserve">$</w:t>
+      </w:r>
+      <w:r>
+        <w:rPr>
+          <w:rStyle w:val="NormalTok"/>
+        </w:rPr>
+        <w:t xml:space="preserve">score[testScores</w:t>
+      </w:r>
+      <w:r>
+        <w:rPr>
+          <w:rStyle w:val="OperatorTok"/>
+        </w:rPr>
+        <w:t xml:space="preserve">$</w:t>
+      </w:r>
+      <w:r>
+        <w:rPr>
+          <w:rStyle w:val="NormalTok"/>
+        </w:rPr>
+        <w:t xml:space="preserve">instructor</w:t>
+      </w:r>
+      <w:r>
+        <w:rPr>
+          <w:rStyle w:val="OperatorTok"/>
+        </w:rPr>
+        <w:t xml:space="preserve">==</w:t>
       </w:r>
       <w:r>
         <w:rPr>
@@ -1443,13 +1844,7 @@
         <w:rPr>
           <w:rStyle w:val="NormalTok"/>
         </w:rPr>
-        <w:t xml:space="preserve"> </w:t>
-      </w:r>
-      <w:r>
-        <w:rPr>
-          <w:rStyle w:val="NormalTok"/>
-        </w:rPr>
-        <w:t xml:space="preserve">bins,</w:t>
+        <w:t xml:space="preserve"> bins,</w:t>
       </w:r>
       <w:r>
         <w:rPr>
@@ -1518,7 +1913,37 @@
         <w:rPr>
           <w:rStyle w:val="NormalTok"/>
         </w:rPr>
-        <w:t xml:space="preserve">(testScores$score[testScores$instructor==</w:t>
+        <w:t xml:space="preserve">(testScores</w:t>
+      </w:r>
+      <w:r>
+        <w:rPr>
+          <w:rStyle w:val="OperatorTok"/>
+        </w:rPr>
+        <w:t xml:space="preserve">$</w:t>
+      </w:r>
+      <w:r>
+        <w:rPr>
+          <w:rStyle w:val="NormalTok"/>
+        </w:rPr>
+        <w:t xml:space="preserve">score[testScores</w:t>
+      </w:r>
+      <w:r>
+        <w:rPr>
+          <w:rStyle w:val="OperatorTok"/>
+        </w:rPr>
+        <w:t xml:space="preserve">$</w:t>
+      </w:r>
+      <w:r>
+        <w:rPr>
+          <w:rStyle w:val="NormalTok"/>
+        </w:rPr>
+        <w:t xml:space="preserve">instructor</w:t>
+      </w:r>
+      <w:r>
+        <w:rPr>
+          <w:rStyle w:val="OperatorTok"/>
+        </w:rPr>
+        <w:t xml:space="preserve">==</w:t>
       </w:r>
       <w:r>
         <w:rPr>
@@ -1560,13 +1985,7 @@
         <w:rPr>
           <w:rStyle w:val="NormalTok"/>
         </w:rPr>
-        <w:t xml:space="preserve"> </w:t>
-      </w:r>
-      <w:r>
-        <w:rPr>
-          <w:rStyle w:val="NormalTok"/>
-        </w:rPr>
-        <w:t xml:space="preserve">bins,</w:t>
+        <w:t xml:space="preserve"> bins,</w:t>
       </w:r>
       <w:r>
         <w:rPr>
@@ -1614,7 +2033,7 @@
           <wp:inline>
             <wp:extent cx="5334000" cy="2000250"/>
             <wp:effectExtent b="0" l="0" r="0" t="0"/>
-            <wp:docPr descr="" id="1" name="Picture"/>
+            <wp:docPr descr="" title="" id="1" name="Picture"/>
             <a:graphic>
               <a:graphicData uri="http://schemas.openxmlformats.org/drawingml/2006/picture">
                 <pic:pic>
@@ -1743,7 +2162,43 @@
         <w:rPr>
           <w:rStyle w:val="NormalTok"/>
         </w:rPr>
-        <w:t xml:space="preserve">(testScores$score~testScores$instructor,</w:t>
+        <w:t xml:space="preserve">(testScores</w:t>
+      </w:r>
+      <w:r>
+        <w:rPr>
+          <w:rStyle w:val="OperatorTok"/>
+        </w:rPr>
+        <w:t xml:space="preserve">$</w:t>
+      </w:r>
+      <w:r>
+        <w:rPr>
+          <w:rStyle w:val="NormalTok"/>
+        </w:rPr>
+        <w:t xml:space="preserve">score</w:t>
+      </w:r>
+      <w:r>
+        <w:rPr>
+          <w:rStyle w:val="OperatorTok"/>
+        </w:rPr>
+        <w:t xml:space="preserve">~</w:t>
+      </w:r>
+      <w:r>
+        <w:rPr>
+          <w:rStyle w:val="NormalTok"/>
+        </w:rPr>
+        <w:t xml:space="preserve">testScores</w:t>
+      </w:r>
+      <w:r>
+        <w:rPr>
+          <w:rStyle w:val="OperatorTok"/>
+        </w:rPr>
+        <w:t xml:space="preserve">$</w:t>
+      </w:r>
+      <w:r>
+        <w:rPr>
+          <w:rStyle w:val="NormalTok"/>
+        </w:rPr>
+        <w:t xml:space="preserve">instructor,</w:t>
       </w:r>
       <w:r>
         <w:rPr>
@@ -1845,7 +2300,7 @@
           <wp:inline>
             <wp:extent cx="5334000" cy="5334000"/>
             <wp:effectExtent b="0" l="0" r="0" t="0"/>
-            <wp:docPr descr="" id="1" name="Picture"/>
+            <wp:docPr descr="" title="" id="1" name="Picture"/>
             <a:graphic>
               <a:graphicData uri="http://schemas.openxmlformats.org/drawingml/2006/picture">
                 <pic:pic>
@@ -2128,7 +2583,7 @@
         <w:t xml:space="preserve"> </w:t>
       </w:r>
       <w:r>
-        <w:t xml:space="preserve">Use read.csv(...) to read the file into a dataframe. This is an artificial data set meant to be bodyfat percentages of 250 random men. Show how to load the data and assign the bodyfat percentages to a vector called bfat.</w:t>
+        <w:t xml:space="preserve">Use read.csv(…) to read the file into a dataframe. This is an artificial data set meant to be bodyfat percentages of 250 random men. Show how to load the data and assign the bodyfat percentages to a vector called bfat.</w:t>
       </w:r>
     </w:p>
     <w:p>
@@ -2228,7 +2683,25 @@
         <w:pStyle w:val="FirstParagraph"/>
       </w:pPr>
       <w:r>
-        <w:t xml:space="preserve">Now make a normal probability plot with a fitted line by using qqnorm() and qqline(). Note the "S" shape of the points. What is this telling you about the distribution of the bodyfat data?</w:t>
+        <w:t xml:space="preserve">Now make a normal probability plot with a fitted line by using qqnorm() and qqline(). Note the</w:t>
+      </w:r>
+      <w:r>
+        <w:t xml:space="preserve"> </w:t>
+      </w:r>
+      <w:r>
+        <w:t xml:space="preserve">“</w:t>
+      </w:r>
+      <w:r>
+        <w:t xml:space="preserve">S</w:t>
+      </w:r>
+      <w:r>
+        <w:t xml:space="preserve">”</w:t>
+      </w:r>
+      <w:r>
+        <w:t xml:space="preserve"> </w:t>
+      </w:r>
+      <w:r>
+        <w:t xml:space="preserve">shape of the points. What is this telling you about the distribution of the bodyfat data?</w:t>
       </w:r>
     </w:p>
     <w:p>
@@ -2375,7 +2848,7 @@
     </w:lvl>
   </w:abstractNum>
   <w:abstractNum w:abstractNumId="990">
-    <w:nsid w:val="1cc019b3"/>
+    <w:nsid w:val="301c1d16"/>
     <w:multiLevelType w:val="multilevel"/>
     <w:lvl w:ilvl="0">
       <w:numFmt w:val="bullet"/>

</xml_diff>

<commit_message>
work on problem 2
</commit_message>
<xml_diff>
--- a/Lesson 1 Homework Packet/Lesson 1 Homework Packet/Week_01_HW_Submission.docx
+++ b/Lesson 1 Homework Packet/Lesson 1 Homework Packet/Week_01_HW_Submission.docx
@@ -345,7 +345,7 @@
         <w:rPr>
           <w:rStyle w:val="CommentTok"/>
         </w:rPr>
-        <w:t xml:space="preserve"># insert your code here.</w:t>
+        <w:t xml:space="preserve"># summary and sd on fs</w:t>
       </w:r>
       <w:r>
         <w:br w:type="textWrapping"/>
@@ -506,7 +506,64 @@
         <w:rPr>
           <w:rStyle w:val="CommentTok"/>
         </w:rPr>
-        <w:t xml:space="preserve"># insert your code here.</w:t>
+        <w:t xml:space="preserve"># histogram of female cholesterol level</w:t>
+      </w:r>
+      <w:r>
+        <w:br w:type="textWrapping"/>
+      </w:r>
+      <w:r>
+        <w:rPr>
+          <w:rStyle w:val="KeywordTok"/>
+        </w:rPr>
+        <w:t xml:space="preserve">hist</w:t>
+      </w:r>
+      <w:r>
+        <w:rPr>
+          <w:rStyle w:val="NormalTok"/>
+        </w:rPr>
+        <w:t xml:space="preserve">(fs,</w:t>
+      </w:r>
+      <w:r>
+        <w:rPr>
+          <w:rStyle w:val="DataTypeTok"/>
+        </w:rPr>
+        <w:t xml:space="preserve">xlab=</w:t>
+      </w:r>
+      <w:r>
+        <w:rPr>
+          <w:rStyle w:val="StringTok"/>
+        </w:rPr>
+        <w:t xml:space="preserve">"mg/dl"</w:t>
+      </w:r>
+      <w:r>
+        <w:rPr>
+          <w:rStyle w:val="NormalTok"/>
+        </w:rPr>
+        <w:t xml:space="preserve">,</w:t>
+      </w:r>
+      <w:r>
+        <w:rPr>
+          <w:rStyle w:val="DataTypeTok"/>
+        </w:rPr>
+        <w:t xml:space="preserve">main =</w:t>
+      </w:r>
+      <w:r>
+        <w:rPr>
+          <w:rStyle w:val="NormalTok"/>
+        </w:rPr>
+        <w:t xml:space="preserve"> </w:t>
+      </w:r>
+      <w:r>
+        <w:rPr>
+          <w:rStyle w:val="StringTok"/>
+        </w:rPr>
+        <w:t xml:space="preserve">"Female cholesterol level"</w:t>
+      </w:r>
+      <w:r>
+        <w:rPr>
+          <w:rStyle w:val="NormalTok"/>
+        </w:rPr>
+        <w:t xml:space="preserve">)</w:t>
       </w:r>
     </w:p>
     <w:p>
@@ -514,7 +571,54 @@
         <w:pStyle w:val="FirstParagraph"/>
       </w:pPr>
       <w:r>
-        <w:t xml:space="preserve">Replace text with your written answer.</w:t>
+        <w:drawing>
+          <wp:inline>
+            <wp:extent cx="4620126" cy="3696101"/>
+            <wp:effectExtent b="0" l="0" r="0" t="0"/>
+            <wp:docPr descr="" title="" id="1" name="Picture"/>
+            <a:graphic>
+              <a:graphicData uri="http://schemas.openxmlformats.org/drawingml/2006/picture">
+                <pic:pic>
+                  <pic:nvPicPr>
+                    <pic:cNvPr descr="Week_01_HW_Submission_files/figure-docx/unnamed-chunk-4-1.png" id="0" name="Picture"/>
+                    <pic:cNvPicPr>
+                      <a:picLocks noChangeArrowheads="1" noChangeAspect="1"/>
+                    </pic:cNvPicPr>
+                  </pic:nvPicPr>
+                  <pic:blipFill>
+                    <a:blip r:embed="rId29"/>
+                    <a:stretch>
+                      <a:fillRect/>
+                    </a:stretch>
+                  </pic:blipFill>
+                  <pic:spPr bwMode="auto">
+                    <a:xfrm>
+                      <a:off x="0" y="0"/>
+                      <a:ext cx="4620126" cy="3696101"/>
+                    </a:xfrm>
+                    <a:prstGeom prst="rect">
+                      <a:avLst/>
+                    </a:prstGeom>
+                    <a:noFill/>
+                    <a:ln w="9525">
+                      <a:noFill/>
+                      <a:headEnd/>
+                      <a:tailEnd/>
+                    </a:ln>
+                  </pic:spPr>
+                </pic:pic>
+              </a:graphicData>
+            </a:graphic>
+          </wp:inline>
+        </w:drawing>
+      </w:r>
+    </w:p>
+    <w:p>
+      <w:pPr>
+        <w:pStyle w:val="BodyText"/>
+      </w:pPr>
+      <w:r>
+        <w:t xml:space="preserve">Based on the histogram, there is further evidence of right skewness. From the shape of the graph, it does not appear female cholesterol level is normally distributed.</w:t>
       </w:r>
     </w:p>
     <w:p>
@@ -528,8 +632,8 @@
       <w:pPr>
         <w:pStyle w:val="Heading3"/>
       </w:pPr>
-      <w:bookmarkStart w:id="29" w:name="part-1d"/>
-      <w:bookmarkEnd w:id="29"/>
+      <w:bookmarkStart w:id="30" w:name="part-1d"/>
+      <w:bookmarkEnd w:id="30"/>
       <w:r>
         <w:t xml:space="preserve">Part 1d</w:t>
       </w:r>
@@ -575,8 +679,8 @@
       <w:pPr>
         <w:pStyle w:val="Heading3"/>
       </w:pPr>
-      <w:bookmarkStart w:id="30" w:name="answer-1d-------------"/>
-      <w:bookmarkEnd w:id="30"/>
+      <w:bookmarkStart w:id="31" w:name="answer-1d-------------"/>
+      <w:bookmarkEnd w:id="31"/>
       <w:r>
         <w:t xml:space="preserve">-|-|-|-|-|-|-|-|-|-|-|- Answer 1d -|-|-|-|-|-|-|-|-|-|-|-</w:t>
       </w:r>
@@ -589,7 +693,111 @@
         <w:rPr>
           <w:rStyle w:val="CommentTok"/>
         </w:rPr>
-        <w:t xml:space="preserve"># insert your code here.</w:t>
+        <w:t xml:space="preserve"># boxplot of female cholesterol level</w:t>
+      </w:r>
+      <w:r>
+        <w:br w:type="textWrapping"/>
+      </w:r>
+      <w:r>
+        <w:rPr>
+          <w:rStyle w:val="KeywordTok"/>
+        </w:rPr>
+        <w:t xml:space="preserve">boxplot</w:t>
+      </w:r>
+      <w:r>
+        <w:rPr>
+          <w:rStyle w:val="NormalTok"/>
+        </w:rPr>
+        <w:t xml:space="preserve">(fs,</w:t>
+      </w:r>
+      <w:r>
+        <w:rPr>
+          <w:rStyle w:val="DataTypeTok"/>
+        </w:rPr>
+        <w:t xml:space="preserve">ylab=</w:t>
+      </w:r>
+      <w:r>
+        <w:rPr>
+          <w:rStyle w:val="StringTok"/>
+        </w:rPr>
+        <w:t xml:space="preserve">"mg/dl"</w:t>
+      </w:r>
+      <w:r>
+        <w:rPr>
+          <w:rStyle w:val="NormalTok"/>
+        </w:rPr>
+        <w:t xml:space="preserve">,</w:t>
+      </w:r>
+      <w:r>
+        <w:rPr>
+          <w:rStyle w:val="DataTypeTok"/>
+        </w:rPr>
+        <w:t xml:space="preserve">main =</w:t>
+      </w:r>
+      <w:r>
+        <w:rPr>
+          <w:rStyle w:val="NormalTok"/>
+        </w:rPr>
+        <w:t xml:space="preserve"> </w:t>
+      </w:r>
+      <w:r>
+        <w:rPr>
+          <w:rStyle w:val="StringTok"/>
+        </w:rPr>
+        <w:t xml:space="preserve">"Female cholesterol level"</w:t>
+      </w:r>
+      <w:r>
+        <w:rPr>
+          <w:rStyle w:val="NormalTok"/>
+        </w:rPr>
+        <w:t xml:space="preserve">)</w:t>
+      </w:r>
+    </w:p>
+    <w:p>
+      <w:pPr>
+        <w:pStyle w:val="FirstParagraph"/>
+      </w:pPr>
+      <w:r>
+        <w:drawing>
+          <wp:inline>
+            <wp:extent cx="4620126" cy="3696101"/>
+            <wp:effectExtent b="0" l="0" r="0" t="0"/>
+            <wp:docPr descr="" title="" id="1" name="Picture"/>
+            <a:graphic>
+              <a:graphicData uri="http://schemas.openxmlformats.org/drawingml/2006/picture">
+                <pic:pic>
+                  <pic:nvPicPr>
+                    <pic:cNvPr descr="Week_01_HW_Submission_files/figure-docx/unnamed-chunk-5-1.png" id="0" name="Picture"/>
+                    <pic:cNvPicPr>
+                      <a:picLocks noChangeArrowheads="1" noChangeAspect="1"/>
+                    </pic:cNvPicPr>
+                  </pic:nvPicPr>
+                  <pic:blipFill>
+                    <a:blip r:embed="rId32"/>
+                    <a:stretch>
+                      <a:fillRect/>
+                    </a:stretch>
+                  </pic:blipFill>
+                  <pic:spPr bwMode="auto">
+                    <a:xfrm>
+                      <a:off x="0" y="0"/>
+                      <a:ext cx="4620126" cy="3696101"/>
+                    </a:xfrm>
+                    <a:prstGeom prst="rect">
+                      <a:avLst/>
+                    </a:prstGeom>
+                    <a:noFill/>
+                    <a:ln w="9525">
+                      <a:noFill/>
+                      <a:headEnd/>
+                      <a:tailEnd/>
+                    </a:ln>
+                  </pic:spPr>
+                </pic:pic>
+              </a:graphicData>
+            </a:graphic>
+          </wp:inline>
+        </w:drawing>
       </w:r>
     </w:p>
     <w:p>
@@ -603,8 +811,8 @@
       <w:pPr>
         <w:pStyle w:val="Heading3"/>
       </w:pPr>
-      <w:bookmarkStart w:id="31" w:name="part-1e"/>
-      <w:bookmarkEnd w:id="31"/>
+      <w:bookmarkStart w:id="33" w:name="part-1e"/>
+      <w:bookmarkEnd w:id="33"/>
       <w:r>
         <w:t xml:space="preserve">Part 1e</w:t>
       </w:r>
@@ -621,8 +829,8 @@
       <w:pPr>
         <w:pStyle w:val="Heading3"/>
       </w:pPr>
-      <w:bookmarkStart w:id="32" w:name="answer-1e-------------"/>
-      <w:bookmarkEnd w:id="32"/>
+      <w:bookmarkStart w:id="34" w:name="answer-1e-------------"/>
+      <w:bookmarkEnd w:id="34"/>
       <w:r>
         <w:t xml:space="preserve">-|-|-|-|-|-|-|-|-|-|-|- Answer 1e -|-|-|-|-|-|-|-|-|-|-|-</w:t>
       </w:r>
@@ -642,24 +850,179 @@
       </w:r>
       <w:r>
         <w:rPr>
+          <w:rStyle w:val="NormalTok"/>
+        </w:rPr>
+        <w:t xml:space="preserve">third_quartile &lt;-</w:t>
+      </w:r>
+      <w:r>
+        <w:rPr>
+          <w:rStyle w:val="StringTok"/>
+        </w:rPr>
+        <w:t xml:space="preserve"> </w:t>
+      </w:r>
+      <w:r>
+        <w:rPr>
+          <w:rStyle w:val="KeywordTok"/>
+        </w:rPr>
+        <w:t xml:space="preserve">quantile</w:t>
+      </w:r>
+      <w:r>
+        <w:rPr>
+          <w:rStyle w:val="NormalTok"/>
+        </w:rPr>
+        <w:t xml:space="preserve">(fs,.</w:t>
+      </w:r>
+      <w:r>
+        <w:rPr>
+          <w:rStyle w:val="DecValTok"/>
+        </w:rPr>
+        <w:t xml:space="preserve">75</w:t>
+      </w:r>
+      <w:r>
+        <w:rPr>
+          <w:rStyle w:val="NormalTok"/>
+        </w:rPr>
+        <w:t xml:space="preserve">) </w:t>
+      </w:r>
+      <w:r>
+        <w:br w:type="textWrapping"/>
+      </w:r>
+      <w:r>
+        <w:rPr>
           <w:rStyle w:val="CommentTok"/>
         </w:rPr>
         <w:t xml:space="preserve"># IQR(fs) gives the interquartile range</w:t>
       </w:r>
-    </w:p>
-    <w:p>
-      <w:r>
-        <w:pict>
-          <v:rect style="width:0;height:1.5pt" o:hralign="center" o:hrstd="t" o:hr="t"/>
-        </w:pict>
+      <w:r>
+        <w:br w:type="textWrapping"/>
+      </w:r>
+      <w:r>
+        <w:rPr>
+          <w:rStyle w:val="NormalTok"/>
+        </w:rPr>
+        <w:t xml:space="preserve">interquartile_range &lt;-</w:t>
+      </w:r>
+      <w:r>
+        <w:rPr>
+          <w:rStyle w:val="StringTok"/>
+        </w:rPr>
+        <w:t xml:space="preserve"> </w:t>
+      </w:r>
+      <w:r>
+        <w:rPr>
+          <w:rStyle w:val="KeywordTok"/>
+        </w:rPr>
+        <w:t xml:space="preserve">IQR</w:t>
+      </w:r>
+      <w:r>
+        <w:rPr>
+          <w:rStyle w:val="NormalTok"/>
+        </w:rPr>
+        <w:t xml:space="preserve">(fs)</w:t>
+      </w:r>
+      <w:r>
+        <w:br w:type="textWrapping"/>
+      </w:r>
+      <w:r>
+        <w:rPr>
+          <w:rStyle w:val="NormalTok"/>
+        </w:rPr>
+        <w:t xml:space="preserve">cutoff_value &lt;-</w:t>
+      </w:r>
+      <w:r>
+        <w:rPr>
+          <w:rStyle w:val="StringTok"/>
+        </w:rPr>
+        <w:t xml:space="preserve"> </w:t>
+      </w:r>
+      <w:r>
+        <w:rPr>
+          <w:rStyle w:val="NormalTok"/>
+        </w:rPr>
+        <w:t xml:space="preserve">third_quartile </w:t>
+      </w:r>
+      <w:r>
+        <w:rPr>
+          <w:rStyle w:val="OperatorTok"/>
+        </w:rPr>
+        <w:t xml:space="preserve">+</w:t>
+      </w:r>
+      <w:r>
+        <w:rPr>
+          <w:rStyle w:val="StringTok"/>
+        </w:rPr>
+        <w:t xml:space="preserve"> </w:t>
+      </w:r>
+      <w:r>
+        <w:rPr>
+          <w:rStyle w:val="NormalTok"/>
+        </w:rPr>
+        <w:t xml:space="preserve">(</w:t>
+      </w:r>
+      <w:r>
+        <w:rPr>
+          <w:rStyle w:val="FloatTok"/>
+        </w:rPr>
+        <w:t xml:space="preserve">1.5</w:t>
+      </w:r>
+      <w:r>
+        <w:rPr>
+          <w:rStyle w:val="OperatorTok"/>
+        </w:rPr>
+        <w:t xml:space="preserve">*</w:t>
+      </w:r>
+      <w:r>
+        <w:rPr>
+          <w:rStyle w:val="NormalTok"/>
+        </w:rPr>
+        <w:t xml:space="preserve">interquartile_range) </w:t>
+      </w:r>
+      <w:r>
+        <w:br w:type="textWrapping"/>
+      </w:r>
+      <w:r>
+        <w:rPr>
+          <w:rStyle w:val="NormalTok"/>
+        </w:rPr>
+        <w:t xml:space="preserve">cutoff_value</w:t>
+      </w:r>
+    </w:p>
+    <w:p>
+      <w:pPr>
+        <w:pStyle w:val="SourceCode"/>
+      </w:pPr>
+      <w:r>
+        <w:rPr>
+          <w:rStyle w:val="VerbatimChar"/>
+        </w:rPr>
+        <w:t xml:space="preserve">##     75% </w:t>
+      </w:r>
+      <w:r>
+        <w:br w:type="textWrapping"/>
+      </w:r>
+      <w:r>
+        <w:rPr>
+          <w:rStyle w:val="VerbatimChar"/>
+        </w:rPr>
+        <w:t xml:space="preserve">## 577.125</w:t>
+      </w:r>
+    </w:p>
+    <w:p>
+      <w:pPr>
+        <w:pStyle w:val="Heading2"/>
+      </w:pPr>
+      <w:bookmarkStart w:id="35" w:name="from-the-1.5-iqr-rule-the-cutoff-value-is-577.125."/>
+      <w:bookmarkEnd w:id="35"/>
+      <w:r>
+        <w:t xml:space="preserve">From the 1.5 IQR Rule, the cutoff value is 577.125.</w:t>
       </w:r>
     </w:p>
     <w:p>
       <w:pPr>
         <w:pStyle w:val="Heading3"/>
       </w:pPr>
-      <w:bookmarkStart w:id="33" w:name="part-1f"/>
-      <w:bookmarkEnd w:id="33"/>
+      <w:bookmarkStart w:id="36" w:name="part-1f"/>
+      <w:bookmarkEnd w:id="36"/>
       <w:r>
         <w:t xml:space="preserve">Part 1f</w:t>
       </w:r>
@@ -687,8 +1050,8 @@
       <w:pPr>
         <w:pStyle w:val="Heading3"/>
       </w:pPr>
-      <w:bookmarkStart w:id="34" w:name="answer-1f-------------"/>
-      <w:bookmarkEnd w:id="34"/>
+      <w:bookmarkStart w:id="37" w:name="answer-1f-------------"/>
+      <w:bookmarkEnd w:id="37"/>
       <w:r>
         <w:t xml:space="preserve">-|-|-|-|-|-|-|-|-|-|-|- Answer 1f -|-|-|-|-|-|-|-|-|-|-|-</w:t>
       </w:r>
@@ -701,7 +1064,81 @@
         <w:rPr>
           <w:rStyle w:val="CommentTok"/>
         </w:rPr>
-        <w:t xml:space="preserve"># insert your code here.</w:t>
+        <w:t xml:space="preserve"># Find the z-score of female cholesterol level</w:t>
+      </w:r>
+      <w:r>
+        <w:br w:type="textWrapping"/>
+      </w:r>
+      <w:r>
+        <w:rPr>
+          <w:rStyle w:val="NormalTok"/>
+        </w:rPr>
+        <w:t xml:space="preserve">(</w:t>
+      </w:r>
+      <w:r>
+        <w:rPr>
+          <w:rStyle w:val="KeywordTok"/>
+        </w:rPr>
+        <w:t xml:space="preserve">max</w:t>
+      </w:r>
+      <w:r>
+        <w:rPr>
+          <w:rStyle w:val="NormalTok"/>
+        </w:rPr>
+        <w:t xml:space="preserve">(fs) </w:t>
+      </w:r>
+      <w:r>
+        <w:rPr>
+          <w:rStyle w:val="OperatorTok"/>
+        </w:rPr>
+        <w:t xml:space="preserve">-</w:t>
+      </w:r>
+      <w:r>
+        <w:rPr>
+          <w:rStyle w:val="StringTok"/>
+        </w:rPr>
+        <w:t xml:space="preserve"> </w:t>
+      </w:r>
+      <w:r>
+        <w:rPr>
+          <w:rStyle w:val="KeywordTok"/>
+        </w:rPr>
+        <w:t xml:space="preserve">mean</w:t>
+      </w:r>
+      <w:r>
+        <w:rPr>
+          <w:rStyle w:val="NormalTok"/>
+        </w:rPr>
+        <w:t xml:space="preserve">(fs))</w:t>
+      </w:r>
+      <w:r>
+        <w:rPr>
+          <w:rStyle w:val="OperatorTok"/>
+        </w:rPr>
+        <w:t xml:space="preserve">/</w:t>
+      </w:r>
+      <w:r>
+        <w:rPr>
+          <w:rStyle w:val="KeywordTok"/>
+        </w:rPr>
+        <w:t xml:space="preserve">sd</w:t>
+      </w:r>
+      <w:r>
+        <w:rPr>
+          <w:rStyle w:val="NormalTok"/>
+        </w:rPr>
+        <w:t xml:space="preserve">(fs)</w:t>
+      </w:r>
+    </w:p>
+    <w:p>
+      <w:pPr>
+        <w:pStyle w:val="SourceCode"/>
+      </w:pPr>
+      <w:r>
+        <w:rPr>
+          <w:rStyle w:val="VerbatimChar"/>
+        </w:rPr>
+        <w:t xml:space="preserve">## [1] 3.651556</w:t>
       </w:r>
     </w:p>
     <w:p>
@@ -709,7 +1146,7 @@
         <w:pStyle w:val="FirstParagraph"/>
       </w:pPr>
       <w:r>
-        <w:t xml:space="preserve">Replace this text with your written answer.</w:t>
+        <w:t xml:space="preserve">The z-score of 3.651556 of the maximum female cholesterol level would be unusually large if female cholesterol level was normally distributed. The z-score corresponds to standard deviations from 0 in the standard normal distribution. Anything beyond 3 standard deviations has a low probability of occurring.</w:t>
       </w:r>
     </w:p>
     <w:p>
@@ -723,8 +1160,8 @@
       <w:pPr>
         <w:pStyle w:val="Heading3"/>
       </w:pPr>
-      <w:bookmarkStart w:id="35" w:name="part-1g"/>
-      <w:bookmarkEnd w:id="35"/>
+      <w:bookmarkStart w:id="38" w:name="part-1g"/>
+      <w:bookmarkEnd w:id="38"/>
       <w:r>
         <w:t xml:space="preserve">Part 1g</w:t>
       </w:r>
@@ -752,8 +1189,8 @@
       <w:pPr>
         <w:pStyle w:val="Heading3"/>
       </w:pPr>
-      <w:bookmarkStart w:id="36" w:name="answer-1g-------------"/>
-      <w:bookmarkEnd w:id="36"/>
+      <w:bookmarkStart w:id="39" w:name="answer-1g-------------"/>
+      <w:bookmarkEnd w:id="39"/>
       <w:r>
         <w:t xml:space="preserve">-|-|-|-|-|-|-|-|-|-|-|- Answer 1g -|-|-|-|-|-|-|-|-|-|-|-</w:t>
       </w:r>
@@ -766,7 +1203,85 @@
         <w:rPr>
           <w:rStyle w:val="CommentTok"/>
         </w:rPr>
-        <w:t xml:space="preserve"># insert your code here.</w:t>
+        <w:t xml:space="preserve"># make a normal probability plot for fs and fit a line to it.</w:t>
+      </w:r>
+      <w:r>
+        <w:br w:type="textWrapping"/>
+      </w:r>
+      <w:r>
+        <w:rPr>
+          <w:rStyle w:val="NormalTok"/>
+        </w:rPr>
+        <w:t xml:space="preserve">{</w:t>
+      </w:r>
+      <w:r>
+        <w:br w:type="textWrapping"/>
+      </w:r>
+      <w:r>
+        <w:rPr>
+          <w:rStyle w:val="NormalTok"/>
+        </w:rPr>
+        <w:t xml:space="preserve">  </w:t>
+      </w:r>
+      <w:r>
+        <w:rPr>
+          <w:rStyle w:val="KeywordTok"/>
+        </w:rPr>
+        <w:t xml:space="preserve">qqnorm</w:t>
+      </w:r>
+      <w:r>
+        <w:rPr>
+          <w:rStyle w:val="NormalTok"/>
+        </w:rPr>
+        <w:t xml:space="preserve">(fs, </w:t>
+      </w:r>
+      <w:r>
+        <w:rPr>
+          <w:rStyle w:val="DataTypeTok"/>
+        </w:rPr>
+        <w:t xml:space="preserve">ylab=</w:t>
+      </w:r>
+      <w:r>
+        <w:rPr>
+          <w:rStyle w:val="StringTok"/>
+        </w:rPr>
+        <w:t xml:space="preserve">"Female Cholesterol Quantiles"</w:t>
+      </w:r>
+      <w:r>
+        <w:rPr>
+          <w:rStyle w:val="NormalTok"/>
+        </w:rPr>
+        <w:t xml:space="preserve">) </w:t>
+      </w:r>
+      <w:r>
+        <w:br w:type="textWrapping"/>
+      </w:r>
+      <w:r>
+        <w:rPr>
+          <w:rStyle w:val="NormalTok"/>
+        </w:rPr>
+        <w:t xml:space="preserve">  </w:t>
+      </w:r>
+      <w:r>
+        <w:rPr>
+          <w:rStyle w:val="KeywordTok"/>
+        </w:rPr>
+        <w:t xml:space="preserve">qqline</w:t>
+      </w:r>
+      <w:r>
+        <w:rPr>
+          <w:rStyle w:val="NormalTok"/>
+        </w:rPr>
+        <w:t xml:space="preserve">(fs)</w:t>
+      </w:r>
+      <w:r>
+        <w:br w:type="textWrapping"/>
+      </w:r>
+      <w:r>
+        <w:rPr>
+          <w:rStyle w:val="NormalTok"/>
+        </w:rPr>
+        <w:t xml:space="preserve">}</w:t>
       </w:r>
     </w:p>
     <w:p>
@@ -774,7 +1289,54 @@
         <w:pStyle w:val="FirstParagraph"/>
       </w:pPr>
       <w:r>
-        <w:t xml:space="preserve">Replace this text with your written answer.</w:t>
+        <w:drawing>
+          <wp:inline>
+            <wp:extent cx="4620126" cy="3696101"/>
+            <wp:effectExtent b="0" l="0" r="0" t="0"/>
+            <wp:docPr descr="" title="" id="1" name="Picture"/>
+            <a:graphic>
+              <a:graphicData uri="http://schemas.openxmlformats.org/drawingml/2006/picture">
+                <pic:pic>
+                  <pic:nvPicPr>
+                    <pic:cNvPr descr="Week_01_HW_Submission_files/figure-docx/unnamed-chunk-8-1.png" id="0" name="Picture"/>
+                    <pic:cNvPicPr>
+                      <a:picLocks noChangeArrowheads="1" noChangeAspect="1"/>
+                    </pic:cNvPicPr>
+                  </pic:nvPicPr>
+                  <pic:blipFill>
+                    <a:blip r:embed="rId40"/>
+                    <a:stretch>
+                      <a:fillRect/>
+                    </a:stretch>
+                  </pic:blipFill>
+                  <pic:spPr bwMode="auto">
+                    <a:xfrm>
+                      <a:off x="0" y="0"/>
+                      <a:ext cx="4620126" cy="3696101"/>
+                    </a:xfrm>
+                    <a:prstGeom prst="rect">
+                      <a:avLst/>
+                    </a:prstGeom>
+                    <a:noFill/>
+                    <a:ln w="9525">
+                      <a:noFill/>
+                      <a:headEnd/>
+                      <a:tailEnd/>
+                    </a:ln>
+                  </pic:spPr>
+                </pic:pic>
+              </a:graphicData>
+            </a:graphic>
+          </wp:inline>
+        </w:drawing>
+      </w:r>
+    </w:p>
+    <w:p>
+      <w:pPr>
+        <w:pStyle w:val="BodyText"/>
+      </w:pPr>
+      <w:r>
+        <w:t xml:space="preserve">The normal probability plot is further confirmation that it is unlikely that female cholesterol is normally distributed. If it were normally distributed the dots would follow the line. It looks good in the middle, but moves away especially on the right.</w:t>
       </w:r>
     </w:p>
     <w:p>
@@ -788,8 +1350,8 @@
       <w:pPr>
         <w:pStyle w:val="Heading2"/>
       </w:pPr>
-      <w:bookmarkStart w:id="37" w:name="exercise-2"/>
-      <w:bookmarkEnd w:id="37"/>
+      <w:bookmarkStart w:id="41" w:name="exercise-2"/>
+      <w:bookmarkEnd w:id="41"/>
       <w:r>
         <w:t xml:space="preserve">Exercise 2</w:t>
       </w:r>
@@ -806,8 +1368,8 @@
       <w:pPr>
         <w:pStyle w:val="Heading3"/>
       </w:pPr>
-      <w:bookmarkStart w:id="38" w:name="part-2a"/>
-      <w:bookmarkEnd w:id="38"/>
+      <w:bookmarkStart w:id="42" w:name="part-2a"/>
+      <w:bookmarkEnd w:id="42"/>
       <w:r>
         <w:t xml:space="preserve">Part 2a</w:t>
       </w:r>
@@ -842,8 +1404,8 @@
       <w:pPr>
         <w:pStyle w:val="Heading3"/>
       </w:pPr>
-      <w:bookmarkStart w:id="39" w:name="answer-2a-------------"/>
-      <w:bookmarkEnd w:id="39"/>
+      <w:bookmarkStart w:id="43" w:name="answer-2a-------------"/>
+      <w:bookmarkEnd w:id="43"/>
       <w:r>
         <w:t xml:space="preserve">-|-|-|-|-|-|-|-|-|-|-|- Answer 2a -|-|-|-|-|-|-|-|-|-|-|-</w:t>
       </w:r>
@@ -895,7 +1457,7 @@
         <w:rPr>
           <w:rStyle w:val="NormalTok"/>
         </w:rPr>
-        <w:t xml:space="preserve">testScores &lt;-</w:t>
+        <w:t xml:space="preserve">homes &lt;-</w:t>
       </w:r>
       <w:r>
         <w:rPr>
@@ -919,7 +1481,7 @@
         <w:rPr>
           <w:rStyle w:val="StringTok"/>
         </w:rPr>
-        <w:t xml:space="preserve">"testScores.csv"</w:t>
+        <w:t xml:space="preserve">"homes.csv"</w:t>
       </w:r>
       <w:r>
         <w:rPr>
@@ -940,7 +1502,7 @@
         <w:rPr>
           <w:rStyle w:val="NormalTok"/>
         </w:rPr>
-        <w:t xml:space="preserve">(testScores)</w:t>
+        <w:t xml:space="preserve">(homes)</w:t>
       </w:r>
     </w:p>
     <w:p>
@@ -951,7 +1513,7 @@
         <w:rPr>
           <w:rStyle w:val="VerbatimChar"/>
         </w:rPr>
-        <w:t xml:space="preserve">##   score instructor</w:t>
+        <w:t xml:space="preserve">##   PercentOwned     Year</w:t>
       </w:r>
       <w:r>
         <w:br w:type="textWrapping"/>
@@ -960,7 +1522,7 @@
         <w:rPr>
           <w:rStyle w:val="VerbatimChar"/>
         </w:rPr>
-        <w:t xml:space="preserve">## 1    66          A</w:t>
+        <w:t xml:space="preserve">## 1         70.4 year1985</w:t>
       </w:r>
       <w:r>
         <w:br w:type="textWrapping"/>
@@ -969,7 +1531,7 @@
         <w:rPr>
           <w:rStyle w:val="VerbatimChar"/>
         </w:rPr>
-        <w:t xml:space="preserve">## 2    70          A</w:t>
+        <w:t xml:space="preserve">## 2         61.2 year1985</w:t>
       </w:r>
       <w:r>
         <w:br w:type="textWrapping"/>
@@ -978,7 +1540,7 @@
         <w:rPr>
           <w:rStyle w:val="VerbatimChar"/>
         </w:rPr>
-        <w:t xml:space="preserve">## 3    75          A</w:t>
+        <w:t xml:space="preserve">## 3         64.7 year1985</w:t>
       </w:r>
       <w:r>
         <w:br w:type="textWrapping"/>
@@ -987,7 +1549,7 @@
         <w:rPr>
           <w:rStyle w:val="VerbatimChar"/>
         </w:rPr>
-        <w:t xml:space="preserve">## 4    54          A</w:t>
+        <w:t xml:space="preserve">## 4         66.6 year1985</w:t>
       </w:r>
       <w:r>
         <w:br w:type="textWrapping"/>
@@ -996,7 +1558,7 @@
         <w:rPr>
           <w:rStyle w:val="VerbatimChar"/>
         </w:rPr>
-        <w:t xml:space="preserve">## 5    66          A</w:t>
+        <w:t xml:space="preserve">## 5         54.2 year1985</w:t>
       </w:r>
       <w:r>
         <w:br w:type="textWrapping"/>
@@ -1005,7 +1567,7 @@
         <w:rPr>
           <w:rStyle w:val="VerbatimChar"/>
         </w:rPr>
-        <w:t xml:space="preserve">## 6    71          A</w:t>
+        <w:t xml:space="preserve">## 6         63.6 year1985</w:t>
       </w:r>
     </w:p>
     <w:p>
@@ -1016,7 +1578,7 @@
         <w:rPr>
           <w:rStyle w:val="CommentTok"/>
         </w:rPr>
-        <w:t xml:space="preserve"># summarize the scores for each instructor</w:t>
+        <w:t xml:space="preserve"># summarize the PercentOwned for each Year</w:t>
       </w:r>
       <w:r>
         <w:br w:type="textWrapping"/>
@@ -1031,7 +1593,7 @@
         <w:rPr>
           <w:rStyle w:val="NormalTok"/>
         </w:rPr>
-        <w:t xml:space="preserve">(testScores</w:t>
+        <w:t xml:space="preserve">(homes</w:t>
       </w:r>
       <w:r>
         <w:rPr>
@@ -1043,7 +1605,7 @@
         <w:rPr>
           <w:rStyle w:val="NormalTok"/>
         </w:rPr>
-        <w:t xml:space="preserve">score[testScores</w:t>
+        <w:t xml:space="preserve">PercentOwned[homes</w:t>
       </w:r>
       <w:r>
         <w:rPr>
@@ -1055,7 +1617,7 @@
         <w:rPr>
           <w:rStyle w:val="NormalTok"/>
         </w:rPr>
-        <w:t xml:space="preserve">instructor</w:t>
+        <w:t xml:space="preserve">Year</w:t>
       </w:r>
       <w:r>
         <w:rPr>
@@ -1067,7 +1629,7 @@
         <w:rPr>
           <w:rStyle w:val="StringTok"/>
         </w:rPr>
-        <w:t xml:space="preserve">"A"</w:t>
+        <w:t xml:space="preserve">"year1985"</w:t>
       </w:r>
       <w:r>
         <w:rPr>
@@ -1093,7 +1655,7 @@
         <w:rPr>
           <w:rStyle w:val="VerbatimChar"/>
         </w:rPr>
-        <w:t xml:space="preserve">##   52.00   61.00   65.50   65.73   69.75   79.00</w:t>
+        <w:t xml:space="preserve">##   37.40   63.15   67.90   65.88   69.95   75.90</w:t>
       </w:r>
     </w:p>
     <w:p>
@@ -1110,7 +1672,7 @@
         <w:rPr>
           <w:rStyle w:val="NormalTok"/>
         </w:rPr>
-        <w:t xml:space="preserve">(testScores</w:t>
+        <w:t xml:space="preserve">(homes</w:t>
       </w:r>
       <w:r>
         <w:rPr>
@@ -1122,7 +1684,7 @@
         <w:rPr>
           <w:rStyle w:val="NormalTok"/>
         </w:rPr>
-        <w:t xml:space="preserve">score[testScores</w:t>
+        <w:t xml:space="preserve">PercentOwned[homes</w:t>
       </w:r>
       <w:r>
         <w:rPr>
@@ -1134,7 +1696,7 @@
         <w:rPr>
           <w:rStyle w:val="NormalTok"/>
         </w:rPr>
-        <w:t xml:space="preserve">instructor</w:t>
+        <w:t xml:space="preserve">Year</w:t>
       </w:r>
       <w:r>
         <w:rPr>
@@ -1146,7 +1708,7 @@
         <w:rPr>
           <w:rStyle w:val="StringTok"/>
         </w:rPr>
-        <w:t xml:space="preserve">"B"</w:t>
+        <w:t xml:space="preserve">"year1996"</w:t>
       </w:r>
       <w:r>
         <w:rPr>
@@ -1172,7 +1734,7 @@
         <w:rPr>
           <w:rStyle w:val="VerbatimChar"/>
         </w:rPr>
-        <w:t xml:space="preserve">##   54.00   70.25   74.00   72.63   76.75   85.00</w:t>
+        <w:t xml:space="preserve">##   40.40   64.55   68.20   66.84   71.20   76.50</w:t>
       </w:r>
     </w:p>
     <w:p>
@@ -1189,7 +1751,7 @@
         <w:rPr>
           <w:rStyle w:val="NormalTok"/>
         </w:rPr>
-        <w:t xml:space="preserve">(testScores</w:t>
+        <w:t xml:space="preserve">(homes</w:t>
       </w:r>
       <w:r>
         <w:rPr>
@@ -1201,7 +1763,7 @@
         <w:rPr>
           <w:rStyle w:val="NormalTok"/>
         </w:rPr>
-        <w:t xml:space="preserve">score[testScores</w:t>
+        <w:t xml:space="preserve">PercentOwned[homes</w:t>
       </w:r>
       <w:r>
         <w:rPr>
@@ -1213,7 +1775,7 @@
         <w:rPr>
           <w:rStyle w:val="NormalTok"/>
         </w:rPr>
-        <w:t xml:space="preserve">instructor</w:t>
+        <w:t xml:space="preserve">Year</w:t>
       </w:r>
       <w:r>
         <w:rPr>
@@ -1225,7 +1787,7 @@
         <w:rPr>
           <w:rStyle w:val="StringTok"/>
         </w:rPr>
-        <w:t xml:space="preserve">"C"</w:t>
+        <w:t xml:space="preserve">"year2002"</w:t>
       </w:r>
       <w:r>
         <w:rPr>
@@ -1251,7 +1813,7 @@
         <w:rPr>
           <w:rStyle w:val="VerbatimChar"/>
         </w:rPr>
-        <w:t xml:space="preserve">##   69.00   72.25   76.00   76.53   79.00   87.00</w:t>
+        <w:t xml:space="preserve">##   44.10   67.25   70.20   69.45   73.50   77.30</w:t>
       </w:r>
     </w:p>
     <w:p>
@@ -1262,31 +1824,385 @@
         <w:rPr>
           <w:rStyle w:val="CommentTok"/>
         </w:rPr>
-        <w:t xml:space="preserve"># a more advanced version of this summary by instructor would be to use tapply() to loop over the factors.</w:t>
-      </w:r>
-      <w:r>
-        <w:br w:type="textWrapping"/>
-      </w:r>
+        <w:t xml:space="preserve"># a more advanced version of this summary by Year would be to use tapply() to loop over the factors.</w:t>
+      </w:r>
+      <w:r>
+        <w:br w:type="textWrapping"/>
+      </w:r>
+      <w:r>
+        <w:rPr>
+          <w:rStyle w:val="KeywordTok"/>
+        </w:rPr>
+        <w:t xml:space="preserve">tapply</w:t>
+      </w:r>
+      <w:r>
+        <w:rPr>
+          <w:rStyle w:val="NormalTok"/>
+        </w:rPr>
+        <w:t xml:space="preserve">(homes</w:t>
+      </w:r>
+      <w:r>
+        <w:rPr>
+          <w:rStyle w:val="OperatorTok"/>
+        </w:rPr>
+        <w:t xml:space="preserve">$</w:t>
+      </w:r>
+      <w:r>
+        <w:rPr>
+          <w:rStyle w:val="NormalTok"/>
+        </w:rPr>
+        <w:t xml:space="preserve">PercentOwned, homes</w:t>
+      </w:r>
+      <w:r>
+        <w:rPr>
+          <w:rStyle w:val="OperatorTok"/>
+        </w:rPr>
+        <w:t xml:space="preserve">$</w:t>
+      </w:r>
+      <w:r>
+        <w:rPr>
+          <w:rStyle w:val="NormalTok"/>
+        </w:rPr>
+        <w:t xml:space="preserve">Year, summary)</w:t>
+      </w:r>
+    </w:p>
+    <w:p>
+      <w:pPr>
+        <w:pStyle w:val="SourceCode"/>
+      </w:pPr>
+      <w:r>
+        <w:rPr>
+          <w:rStyle w:val="VerbatimChar"/>
+        </w:rPr>
+        <w:t xml:space="preserve">## $year1985</w:t>
+      </w:r>
+      <w:r>
+        <w:br w:type="textWrapping"/>
+      </w:r>
+      <w:r>
+        <w:rPr>
+          <w:rStyle w:val="VerbatimChar"/>
+        </w:rPr>
+        <w:t xml:space="preserve">##    Min. 1st Qu.  Median    Mean 3rd Qu.    Max. </w:t>
+      </w:r>
+      <w:r>
+        <w:br w:type="textWrapping"/>
+      </w:r>
+      <w:r>
+        <w:rPr>
+          <w:rStyle w:val="VerbatimChar"/>
+        </w:rPr>
+        <w:t xml:space="preserve">##   37.40   63.15   67.90   65.88   69.95   75.90 </w:t>
+      </w:r>
+      <w:r>
+        <w:br w:type="textWrapping"/>
+      </w:r>
+      <w:r>
+        <w:rPr>
+          <w:rStyle w:val="VerbatimChar"/>
+        </w:rPr>
+        <w:t xml:space="preserve">## </w:t>
+      </w:r>
+      <w:r>
+        <w:br w:type="textWrapping"/>
+      </w:r>
+      <w:r>
+        <w:rPr>
+          <w:rStyle w:val="VerbatimChar"/>
+        </w:rPr>
+        <w:t xml:space="preserve">## $year1996</w:t>
+      </w:r>
+      <w:r>
+        <w:br w:type="textWrapping"/>
+      </w:r>
+      <w:r>
+        <w:rPr>
+          <w:rStyle w:val="VerbatimChar"/>
+        </w:rPr>
+        <w:t xml:space="preserve">##    Min. 1st Qu.  Median    Mean 3rd Qu.    Max. </w:t>
+      </w:r>
+      <w:r>
+        <w:br w:type="textWrapping"/>
+      </w:r>
+      <w:r>
+        <w:rPr>
+          <w:rStyle w:val="VerbatimChar"/>
+        </w:rPr>
+        <w:t xml:space="preserve">##   40.40   64.55   68.20   66.84   71.20   76.50 </w:t>
+      </w:r>
+      <w:r>
+        <w:br w:type="textWrapping"/>
+      </w:r>
+      <w:r>
+        <w:rPr>
+          <w:rStyle w:val="VerbatimChar"/>
+        </w:rPr>
+        <w:t xml:space="preserve">## </w:t>
+      </w:r>
+      <w:r>
+        <w:br w:type="textWrapping"/>
+      </w:r>
+      <w:r>
+        <w:rPr>
+          <w:rStyle w:val="VerbatimChar"/>
+        </w:rPr>
+        <w:t xml:space="preserve">## $year2002</w:t>
+      </w:r>
+      <w:r>
+        <w:br w:type="textWrapping"/>
+      </w:r>
+      <w:r>
+        <w:rPr>
+          <w:rStyle w:val="VerbatimChar"/>
+        </w:rPr>
+        <w:t xml:space="preserve">##    Min. 1st Qu.  Median    Mean 3rd Qu.    Max. </w:t>
+      </w:r>
+      <w:r>
+        <w:br w:type="textWrapping"/>
+      </w:r>
+      <w:r>
+        <w:rPr>
+          <w:rStyle w:val="VerbatimChar"/>
+        </w:rPr>
+        <w:t xml:space="preserve">##   44.10   67.25   70.20   69.45   73.50   77.30</w:t>
+      </w:r>
+    </w:p>
+    <w:p>
+      <w:pPr>
+        <w:pStyle w:val="SourceCode"/>
+      </w:pPr>
       <w:r>
         <w:rPr>
           <w:rStyle w:val="CommentTok"/>
         </w:rPr>
-        <w:t xml:space="preserve"># uncomment the next line to try it</w:t>
-      </w:r>
-      <w:r>
-        <w:br w:type="textWrapping"/>
+        <w:t xml:space="preserve">#  looks like the PercentOwned across all three years range from 37.4 to 77.3, to make it easier to compare the distributions lets use the same bins for all three histograms</w:t>
+      </w:r>
+      <w:r>
+        <w:br w:type="textWrapping"/>
+      </w:r>
+      <w:r>
+        <w:rPr>
+          <w:rStyle w:val="NormalTok"/>
+        </w:rPr>
+        <w:t xml:space="preserve">bins &lt;-</w:t>
+      </w:r>
+      <w:r>
+        <w:rPr>
+          <w:rStyle w:val="StringTok"/>
+        </w:rPr>
+        <w:t xml:space="preserve"> </w:t>
       </w:r>
       <w:r>
         <w:rPr>
           <w:rStyle w:val="KeywordTok"/>
         </w:rPr>
-        <w:t xml:space="preserve">tapply</w:t>
-      </w:r>
-      <w:r>
-        <w:rPr>
-          <w:rStyle w:val="NormalTok"/>
-        </w:rPr>
-        <w:t xml:space="preserve">(testScores</w:t>
+        <w:t xml:space="preserve">seq</w:t>
+      </w:r>
+      <w:r>
+        <w:rPr>
+          <w:rStyle w:val="NormalTok"/>
+        </w:rPr>
+        <w:t xml:space="preserve">(</w:t>
+      </w:r>
+      <w:r>
+        <w:rPr>
+          <w:rStyle w:val="DecValTok"/>
+        </w:rPr>
+        <w:t xml:space="preserve">30</w:t>
+      </w:r>
+      <w:r>
+        <w:rPr>
+          <w:rStyle w:val="NormalTok"/>
+        </w:rPr>
+        <w:t xml:space="preserve">,</w:t>
+      </w:r>
+      <w:r>
+        <w:rPr>
+          <w:rStyle w:val="DecValTok"/>
+        </w:rPr>
+        <w:t xml:space="preserve">90</w:t>
+      </w:r>
+      <w:r>
+        <w:rPr>
+          <w:rStyle w:val="NormalTok"/>
+        </w:rPr>
+        <w:t xml:space="preserve">,</w:t>
+      </w:r>
+      <w:r>
+        <w:rPr>
+          <w:rStyle w:val="DataTypeTok"/>
+        </w:rPr>
+        <w:t xml:space="preserve">by=</w:t>
+      </w:r>
+      <w:r>
+        <w:rPr>
+          <w:rStyle w:val="DecValTok"/>
+        </w:rPr>
+        <w:t xml:space="preserve">5</w:t>
+      </w:r>
+      <w:r>
+        <w:rPr>
+          <w:rStyle w:val="NormalTok"/>
+        </w:rPr>
+        <w:t xml:space="preserve">)</w:t>
+      </w:r>
+    </w:p>
+    <w:p>
+      <w:pPr>
+        <w:pStyle w:val="SourceCode"/>
+      </w:pPr>
+      <w:r>
+        <w:rPr>
+          <w:rStyle w:val="CommentTok"/>
+        </w:rPr>
+        <w:t xml:space="preserve"># set up R to expect an array of plots with 1 row and 3 columns</w:t>
+      </w:r>
+      <w:r>
+        <w:br w:type="textWrapping"/>
+      </w:r>
+      <w:r>
+        <w:rPr>
+          <w:rStyle w:val="CommentTok"/>
+        </w:rPr>
+        <w:t xml:space="preserve"># the mar parameter adjust white space around the plot, notice that it has covered the axis labels which is OK here</w:t>
+      </w:r>
+      <w:r>
+        <w:br w:type="textWrapping"/>
+      </w:r>
+      <w:r>
+        <w:rPr>
+          <w:rStyle w:val="KeywordTok"/>
+        </w:rPr>
+        <w:t xml:space="preserve">par</w:t>
+      </w:r>
+      <w:r>
+        <w:rPr>
+          <w:rStyle w:val="NormalTok"/>
+        </w:rPr>
+        <w:t xml:space="preserve">(</w:t>
+      </w:r>
+      <w:r>
+        <w:rPr>
+          <w:rStyle w:val="DataTypeTok"/>
+        </w:rPr>
+        <w:t xml:space="preserve">mfrow=</w:t>
+      </w:r>
+      <w:r>
+        <w:rPr>
+          <w:rStyle w:val="KeywordTok"/>
+        </w:rPr>
+        <w:t xml:space="preserve">c</w:t>
+      </w:r>
+      <w:r>
+        <w:rPr>
+          <w:rStyle w:val="NormalTok"/>
+        </w:rPr>
+        <w:t xml:space="preserve">(</w:t>
+      </w:r>
+      <w:r>
+        <w:rPr>
+          <w:rStyle w:val="DecValTok"/>
+        </w:rPr>
+        <w:t xml:space="preserve">1</w:t>
+      </w:r>
+      <w:r>
+        <w:rPr>
+          <w:rStyle w:val="NormalTok"/>
+        </w:rPr>
+        <w:t xml:space="preserve">,</w:t>
+      </w:r>
+      <w:r>
+        <w:rPr>
+          <w:rStyle w:val="DecValTok"/>
+        </w:rPr>
+        <w:t xml:space="preserve">3</w:t>
+      </w:r>
+      <w:r>
+        <w:rPr>
+          <w:rStyle w:val="NormalTok"/>
+        </w:rPr>
+        <w:t xml:space="preserve">),</w:t>
+      </w:r>
+      <w:r>
+        <w:rPr>
+          <w:rStyle w:val="DataTypeTok"/>
+        </w:rPr>
+        <w:t xml:space="preserve">mar=</w:t>
+      </w:r>
+      <w:r>
+        <w:rPr>
+          <w:rStyle w:val="KeywordTok"/>
+        </w:rPr>
+        <w:t xml:space="preserve">c</w:t>
+      </w:r>
+      <w:r>
+        <w:rPr>
+          <w:rStyle w:val="NormalTok"/>
+        </w:rPr>
+        <w:t xml:space="preserve">(</w:t>
+      </w:r>
+      <w:r>
+        <w:rPr>
+          <w:rStyle w:val="DecValTok"/>
+        </w:rPr>
+        <w:t xml:space="preserve">3</w:t>
+      </w:r>
+      <w:r>
+        <w:rPr>
+          <w:rStyle w:val="NormalTok"/>
+        </w:rPr>
+        <w:t xml:space="preserve">,</w:t>
+      </w:r>
+      <w:r>
+        <w:rPr>
+          <w:rStyle w:val="DecValTok"/>
+        </w:rPr>
+        <w:t xml:space="preserve">3</w:t>
+      </w:r>
+      <w:r>
+        <w:rPr>
+          <w:rStyle w:val="NormalTok"/>
+        </w:rPr>
+        <w:t xml:space="preserve">,</w:t>
+      </w:r>
+      <w:r>
+        <w:rPr>
+          <w:rStyle w:val="DecValTok"/>
+        </w:rPr>
+        <w:t xml:space="preserve">2</w:t>
+      </w:r>
+      <w:r>
+        <w:rPr>
+          <w:rStyle w:val="NormalTok"/>
+        </w:rPr>
+        <w:t xml:space="preserve">,</w:t>
+      </w:r>
+      <w:r>
+        <w:rPr>
+          <w:rStyle w:val="DecValTok"/>
+        </w:rPr>
+        <w:t xml:space="preserve">1</w:t>
+      </w:r>
+      <w:r>
+        <w:rPr>
+          <w:rStyle w:val="NormalTok"/>
+        </w:rPr>
+        <w:t xml:space="preserve">))</w:t>
+      </w:r>
+      <w:r>
+        <w:br w:type="textWrapping"/>
+      </w:r>
+      <w:r>
+        <w:rPr>
+          <w:rStyle w:val="KeywordTok"/>
+        </w:rPr>
+        <w:t xml:space="preserve">hist</w:t>
+      </w:r>
+      <w:r>
+        <w:rPr>
+          <w:rStyle w:val="NormalTok"/>
+        </w:rPr>
+        <w:t xml:space="preserve">(homes</w:t>
       </w:r>
       <w:r>
         <w:rPr>
@@ -1298,7 +2214,7 @@
         <w:rPr>
           <w:rStyle w:val="NormalTok"/>
         </w:rPr>
-        <w:t xml:space="preserve">score, testScores</w:t>
+        <w:t xml:space="preserve">PercentOwned[homes</w:t>
       </w:r>
       <w:r>
         <w:rPr>
@@ -1310,152 +2226,160 @@
         <w:rPr>
           <w:rStyle w:val="NormalTok"/>
         </w:rPr>
-        <w:t xml:space="preserve">instructor, summary)</w:t>
-      </w:r>
-    </w:p>
-    <w:p>
-      <w:pPr>
-        <w:pStyle w:val="SourceCode"/>
-      </w:pPr>
-      <w:r>
-        <w:rPr>
-          <w:rStyle w:val="VerbatimChar"/>
-        </w:rPr>
-        <w:t xml:space="preserve">## $A</w:t>
-      </w:r>
-      <w:r>
-        <w:br w:type="textWrapping"/>
-      </w:r>
-      <w:r>
-        <w:rPr>
-          <w:rStyle w:val="VerbatimChar"/>
-        </w:rPr>
-        <w:t xml:space="preserve">##    Min. 1st Qu.  Median    Mean 3rd Qu.    Max. </w:t>
-      </w:r>
-      <w:r>
-        <w:br w:type="textWrapping"/>
-      </w:r>
-      <w:r>
-        <w:rPr>
-          <w:rStyle w:val="VerbatimChar"/>
-        </w:rPr>
-        <w:t xml:space="preserve">##   52.00   61.00   65.50   65.73   69.75   79.00 </w:t>
-      </w:r>
-      <w:r>
-        <w:br w:type="textWrapping"/>
-      </w:r>
-      <w:r>
-        <w:rPr>
-          <w:rStyle w:val="VerbatimChar"/>
-        </w:rPr>
-        <w:t xml:space="preserve">## </w:t>
-      </w:r>
-      <w:r>
-        <w:br w:type="textWrapping"/>
-      </w:r>
-      <w:r>
-        <w:rPr>
-          <w:rStyle w:val="VerbatimChar"/>
-        </w:rPr>
-        <w:t xml:space="preserve">## $B</w:t>
-      </w:r>
-      <w:r>
-        <w:br w:type="textWrapping"/>
-      </w:r>
-      <w:r>
-        <w:rPr>
-          <w:rStyle w:val="VerbatimChar"/>
-        </w:rPr>
-        <w:t xml:space="preserve">##    Min. 1st Qu.  Median    Mean 3rd Qu.    Max. </w:t>
-      </w:r>
-      <w:r>
-        <w:br w:type="textWrapping"/>
-      </w:r>
-      <w:r>
-        <w:rPr>
-          <w:rStyle w:val="VerbatimChar"/>
-        </w:rPr>
-        <w:t xml:space="preserve">##   54.00   70.25   74.00   72.63   76.75   85.00 </w:t>
-      </w:r>
-      <w:r>
-        <w:br w:type="textWrapping"/>
-      </w:r>
-      <w:r>
-        <w:rPr>
-          <w:rStyle w:val="VerbatimChar"/>
-        </w:rPr>
-        <w:t xml:space="preserve">## </w:t>
-      </w:r>
-      <w:r>
-        <w:br w:type="textWrapping"/>
-      </w:r>
-      <w:r>
-        <w:rPr>
-          <w:rStyle w:val="VerbatimChar"/>
-        </w:rPr>
-        <w:t xml:space="preserve">## $C</w:t>
-      </w:r>
-      <w:r>
-        <w:br w:type="textWrapping"/>
-      </w:r>
-      <w:r>
-        <w:rPr>
-          <w:rStyle w:val="VerbatimChar"/>
-        </w:rPr>
-        <w:t xml:space="preserve">##    Min. 1st Qu.  Median    Mean 3rd Qu.    Max. </w:t>
-      </w:r>
-      <w:r>
-        <w:br w:type="textWrapping"/>
-      </w:r>
-      <w:r>
-        <w:rPr>
-          <w:rStyle w:val="VerbatimChar"/>
-        </w:rPr>
-        <w:t xml:space="preserve">##   69.00   72.25   76.00   76.53   79.00   87.00</w:t>
-      </w:r>
-    </w:p>
-    <w:p>
-      <w:pPr>
-        <w:pStyle w:val="SourceCode"/>
-      </w:pPr>
-      <w:r>
-        <w:rPr>
-          <w:rStyle w:val="CommentTok"/>
-        </w:rPr>
-        <w:t xml:space="preserve">#  looks like the test scores across all three instructors range from 52 to 87, to make it easier to compare the distributions lets use the same bins for all three histograms</w:t>
-      </w:r>
-      <w:r>
-        <w:br w:type="textWrapping"/>
-      </w:r>
-      <w:r>
-        <w:rPr>
-          <w:rStyle w:val="NormalTok"/>
-        </w:rPr>
-        <w:t xml:space="preserve">bins &lt;-</w:t>
+        <w:t xml:space="preserve">Year</w:t>
+      </w:r>
+      <w:r>
+        <w:rPr>
+          <w:rStyle w:val="OperatorTok"/>
+        </w:rPr>
+        <w:t xml:space="preserve">==</w:t>
       </w:r>
       <w:r>
         <w:rPr>
           <w:rStyle w:val="StringTok"/>
         </w:rPr>
-        <w:t xml:space="preserve"> </w:t>
+        <w:t xml:space="preserve">"year1985"</w:t>
+      </w:r>
+      <w:r>
+        <w:rPr>
+          <w:rStyle w:val="NormalTok"/>
+        </w:rPr>
+        <w:t xml:space="preserve">],</w:t>
+      </w:r>
+      <w:r>
+        <w:rPr>
+          <w:rStyle w:val="DataTypeTok"/>
+        </w:rPr>
+        <w:t xml:space="preserve">main=</w:t>
+      </w:r>
+      <w:r>
+        <w:rPr>
+          <w:rStyle w:val="StringTok"/>
+        </w:rPr>
+        <w:t xml:space="preserve">"Percent Owned 1985"</w:t>
+      </w:r>
+      <w:r>
+        <w:rPr>
+          <w:rStyle w:val="NormalTok"/>
+        </w:rPr>
+        <w:t xml:space="preserve">,</w:t>
+      </w:r>
+      <w:r>
+        <w:rPr>
+          <w:rStyle w:val="DataTypeTok"/>
+        </w:rPr>
+        <w:t xml:space="preserve">breaks =</w:t>
+      </w:r>
+      <w:r>
+        <w:rPr>
+          <w:rStyle w:val="NormalTok"/>
+        </w:rPr>
+        <w:t xml:space="preserve"> bins,</w:t>
+      </w:r>
+      <w:r>
+        <w:rPr>
+          <w:rStyle w:val="DataTypeTok"/>
+        </w:rPr>
+        <w:t xml:space="preserve">xlab=</w:t>
+      </w:r>
+      <w:r>
+        <w:rPr>
+          <w:rStyle w:val="StringTok"/>
+        </w:rPr>
+        <w:t xml:space="preserve">"Percent Owned"</w:t>
+      </w:r>
+      <w:r>
+        <w:rPr>
+          <w:rStyle w:val="NormalTok"/>
+        </w:rPr>
+        <w:t xml:space="preserve">, </w:t>
+      </w:r>
+      <w:r>
+        <w:rPr>
+          <w:rStyle w:val="DataTypeTok"/>
+        </w:rPr>
+        <w:t xml:space="preserve">prob=</w:t>
+      </w:r>
+      <w:r>
+        <w:rPr>
+          <w:rStyle w:val="OtherTok"/>
+        </w:rPr>
+        <w:t xml:space="preserve">TRUE</w:t>
+      </w:r>
+      <w:r>
+        <w:rPr>
+          <w:rStyle w:val="NormalTok"/>
+        </w:rPr>
+        <w:t xml:space="preserve">)</w:t>
+      </w:r>
+      <w:r>
+        <w:br w:type="textWrapping"/>
       </w:r>
       <w:r>
         <w:rPr>
           <w:rStyle w:val="KeywordTok"/>
         </w:rPr>
-        <w:t xml:space="preserve">seq</w:t>
-      </w:r>
-      <w:r>
-        <w:rPr>
-          <w:rStyle w:val="NormalTok"/>
-        </w:rPr>
-        <w:t xml:space="preserve">(</w:t>
-      </w:r>
-      <w:r>
-        <w:rPr>
-          <w:rStyle w:val="DecValTok"/>
-        </w:rPr>
-        <w:t xml:space="preserve">50</w:t>
+        <w:t xml:space="preserve">hist</w:t>
+      </w:r>
+      <w:r>
+        <w:rPr>
+          <w:rStyle w:val="NormalTok"/>
+        </w:rPr>
+        <w:t xml:space="preserve">(homes</w:t>
+      </w:r>
+      <w:r>
+        <w:rPr>
+          <w:rStyle w:val="OperatorTok"/>
+        </w:rPr>
+        <w:t xml:space="preserve">$</w:t>
+      </w:r>
+      <w:r>
+        <w:rPr>
+          <w:rStyle w:val="NormalTok"/>
+        </w:rPr>
+        <w:t xml:space="preserve">PercentOwned[homes</w:t>
+      </w:r>
+      <w:r>
+        <w:rPr>
+          <w:rStyle w:val="OperatorTok"/>
+        </w:rPr>
+        <w:t xml:space="preserve">$</w:t>
+      </w:r>
+      <w:r>
+        <w:rPr>
+          <w:rStyle w:val="NormalTok"/>
+        </w:rPr>
+        <w:t xml:space="preserve">Year</w:t>
+      </w:r>
+      <w:r>
+        <w:rPr>
+          <w:rStyle w:val="OperatorTok"/>
+        </w:rPr>
+        <w:t xml:space="preserve">==</w:t>
+      </w:r>
+      <w:r>
+        <w:rPr>
+          <w:rStyle w:val="StringTok"/>
+        </w:rPr>
+        <w:t xml:space="preserve">"year1996"</w:t>
+      </w:r>
+      <w:r>
+        <w:rPr>
+          <w:rStyle w:val="NormalTok"/>
+        </w:rPr>
+        <w:t xml:space="preserve">],</w:t>
+      </w:r>
+      <w:r>
+        <w:rPr>
+          <w:rStyle w:val="DataTypeTok"/>
+        </w:rPr>
+        <w:t xml:space="preserve">main=</w:t>
+      </w:r>
+      <w:r>
+        <w:rPr>
+          <w:rStyle w:val="StringTok"/>
+        </w:rPr>
+        <w:t xml:space="preserve">"Percent Owned 1996"</w:t>
       </w:r>
       <w:r>
         <w:rPr>
@@ -1465,9 +2389,45 @@
       </w:r>
       <w:r>
         <w:rPr>
-          <w:rStyle w:val="DecValTok"/>
-        </w:rPr>
-        <w:t xml:space="preserve">90</w:t>
+          <w:rStyle w:val="DataTypeTok"/>
+        </w:rPr>
+        <w:t xml:space="preserve">breaks =</w:t>
+      </w:r>
+      <w:r>
+        <w:rPr>
+          <w:rStyle w:val="NormalTok"/>
+        </w:rPr>
+        <w:t xml:space="preserve"> bins,</w:t>
+      </w:r>
+      <w:r>
+        <w:rPr>
+          <w:rStyle w:val="DataTypeTok"/>
+        </w:rPr>
+        <w:t xml:space="preserve">xlab=</w:t>
+      </w:r>
+      <w:r>
+        <w:rPr>
+          <w:rStyle w:val="StringTok"/>
+        </w:rPr>
+        <w:t xml:space="preserve">"Percent Owned"</w:t>
+      </w:r>
+      <w:r>
+        <w:rPr>
+          <w:rStyle w:val="NormalTok"/>
+        </w:rPr>
+        <w:t xml:space="preserve">, </w:t>
+      </w:r>
+      <w:r>
+        <w:rPr>
+          <w:rStyle w:val="DataTypeTok"/>
+        </w:rPr>
+        <w:t xml:space="preserve">prob=</w:t>
+      </w:r>
+      <w:r>
+        <w:rPr>
+          <w:rStyle w:val="OtherTok"/>
+        </w:rPr>
+        <w:t xml:space="preserve">TRUE</w:t>
       </w:r>
       <w:r>
         <w:rPr>
@@ -1479,13 +2439,13 @@
         <w:rPr>
           <w:rStyle w:val="DataTypeTok"/>
         </w:rPr>
-        <w:t xml:space="preserve">by=</w:t>
-      </w:r>
-      <w:r>
-        <w:rPr>
-          <w:rStyle w:val="DecValTok"/>
-        </w:rPr>
-        <w:t xml:space="preserve">5</w:t>
+        <w:t xml:space="preserve">ylab=</w:t>
+      </w:r>
+      <w:r>
+        <w:rPr>
+          <w:rStyle w:val="StringTok"/>
+        </w:rPr>
+        <w:t xml:space="preserve">""</w:t>
       </w:r>
       <w:r>
         <w:rPr>
@@ -1493,26 +2453,6 @@
         </w:rPr>
         <w:t xml:space="preserve">)</w:t>
       </w:r>
-    </w:p>
-    <w:p>
-      <w:pPr>
-        <w:pStyle w:val="SourceCode"/>
-      </w:pPr>
-      <w:r>
-        <w:rPr>
-          <w:rStyle w:val="CommentTok"/>
-        </w:rPr>
-        <w:t xml:space="preserve"># set up R to expect an array of plots with 1 row and 3 columns</w:t>
-      </w:r>
-      <w:r>
-        <w:br w:type="textWrapping"/>
-      </w:r>
-      <w:r>
-        <w:rPr>
-          <w:rStyle w:val="CommentTok"/>
-        </w:rPr>
-        <w:t xml:space="preserve"># the mar parameter adjust white space around the plot, notice that it has covered the axis labels which is OK here</w:t>
-      </w:r>
       <w:r>
         <w:br w:type="textWrapping"/>
       </w:r>
@@ -1520,37 +2460,67 @@
         <w:rPr>
           <w:rStyle w:val="KeywordTok"/>
         </w:rPr>
-        <w:t xml:space="preserve">par</w:t>
-      </w:r>
-      <w:r>
-        <w:rPr>
-          <w:rStyle w:val="NormalTok"/>
-        </w:rPr>
-        <w:t xml:space="preserve">(</w:t>
+        <w:t xml:space="preserve">hist</w:t>
+      </w:r>
+      <w:r>
+        <w:rPr>
+          <w:rStyle w:val="NormalTok"/>
+        </w:rPr>
+        <w:t xml:space="preserve">(homes</w:t>
+      </w:r>
+      <w:r>
+        <w:rPr>
+          <w:rStyle w:val="OperatorTok"/>
+        </w:rPr>
+        <w:t xml:space="preserve">$</w:t>
+      </w:r>
+      <w:r>
+        <w:rPr>
+          <w:rStyle w:val="NormalTok"/>
+        </w:rPr>
+        <w:t xml:space="preserve">PercentOwned[homes</w:t>
+      </w:r>
+      <w:r>
+        <w:rPr>
+          <w:rStyle w:val="OperatorTok"/>
+        </w:rPr>
+        <w:t xml:space="preserve">$</w:t>
+      </w:r>
+      <w:r>
+        <w:rPr>
+          <w:rStyle w:val="NormalTok"/>
+        </w:rPr>
+        <w:t xml:space="preserve">Year</w:t>
+      </w:r>
+      <w:r>
+        <w:rPr>
+          <w:rStyle w:val="OperatorTok"/>
+        </w:rPr>
+        <w:t xml:space="preserve">==</w:t>
+      </w:r>
+      <w:r>
+        <w:rPr>
+          <w:rStyle w:val="StringTok"/>
+        </w:rPr>
+        <w:t xml:space="preserve">"year2002"</w:t>
+      </w:r>
+      <w:r>
+        <w:rPr>
+          <w:rStyle w:val="NormalTok"/>
+        </w:rPr>
+        <w:t xml:space="preserve">],</w:t>
       </w:r>
       <w:r>
         <w:rPr>
           <w:rStyle w:val="DataTypeTok"/>
         </w:rPr>
-        <w:t xml:space="preserve">mfrow=</w:t>
-      </w:r>
-      <w:r>
-        <w:rPr>
-          <w:rStyle w:val="KeywordTok"/>
-        </w:rPr>
-        <w:t xml:space="preserve">c</w:t>
-      </w:r>
-      <w:r>
-        <w:rPr>
-          <w:rStyle w:val="NormalTok"/>
-        </w:rPr>
-        <w:t xml:space="preserve">(</w:t>
-      </w:r>
-      <w:r>
-        <w:rPr>
-          <w:rStyle w:val="DecValTok"/>
-        </w:rPr>
-        <w:t xml:space="preserve">1</w:t>
+        <w:t xml:space="preserve">main=</w:t>
+      </w:r>
+      <w:r>
+        <w:rPr>
+          <w:rStyle w:val="StringTok"/>
+        </w:rPr>
+        <w:t xml:space="preserve">"Percent Owned 2002"</w:t>
       </w:r>
       <w:r>
         <w:rPr>
@@ -1560,444 +2530,27 @@
       </w:r>
       <w:r>
         <w:rPr>
-          <w:rStyle w:val="DecValTok"/>
-        </w:rPr>
-        <w:t xml:space="preserve">3</w:t>
-      </w:r>
-      <w:r>
-        <w:rPr>
-          <w:rStyle w:val="NormalTok"/>
-        </w:rPr>
-        <w:t xml:space="preserve">),</w:t>
-      </w:r>
-      <w:r>
-        <w:rPr>
           <w:rStyle w:val="DataTypeTok"/>
         </w:rPr>
-        <w:t xml:space="preserve">mar=</w:t>
-      </w:r>
-      <w:r>
-        <w:rPr>
-          <w:rStyle w:val="KeywordTok"/>
-        </w:rPr>
-        <w:t xml:space="preserve">c</w:t>
-      </w:r>
-      <w:r>
-        <w:rPr>
-          <w:rStyle w:val="NormalTok"/>
-        </w:rPr>
-        <w:t xml:space="preserve">(</w:t>
-      </w:r>
-      <w:r>
-        <w:rPr>
-          <w:rStyle w:val="DecValTok"/>
-        </w:rPr>
-        <w:t xml:space="preserve">3</w:t>
-      </w:r>
-      <w:r>
-        <w:rPr>
-          <w:rStyle w:val="NormalTok"/>
-        </w:rPr>
-        <w:t xml:space="preserve">,</w:t>
-      </w:r>
-      <w:r>
-        <w:rPr>
-          <w:rStyle w:val="DecValTok"/>
-        </w:rPr>
-        <w:t xml:space="preserve">3</w:t>
-      </w:r>
-      <w:r>
-        <w:rPr>
-          <w:rStyle w:val="NormalTok"/>
-        </w:rPr>
-        <w:t xml:space="preserve">,</w:t>
-      </w:r>
-      <w:r>
-        <w:rPr>
-          <w:rStyle w:val="DecValTok"/>
-        </w:rPr>
-        <w:t xml:space="preserve">2</w:t>
-      </w:r>
-      <w:r>
-        <w:rPr>
-          <w:rStyle w:val="NormalTok"/>
-        </w:rPr>
-        <w:t xml:space="preserve">,</w:t>
-      </w:r>
-      <w:r>
-        <w:rPr>
-          <w:rStyle w:val="DecValTok"/>
-        </w:rPr>
-        <w:t xml:space="preserve">1</w:t>
-      </w:r>
-      <w:r>
-        <w:rPr>
-          <w:rStyle w:val="NormalTok"/>
-        </w:rPr>
-        <w:t xml:space="preserve">))</w:t>
-      </w:r>
-      <w:r>
-        <w:br w:type="textWrapping"/>
-      </w:r>
-      <w:r>
-        <w:rPr>
-          <w:rStyle w:val="KeywordTok"/>
-        </w:rPr>
-        <w:t xml:space="preserve">hist</w:t>
-      </w:r>
-      <w:r>
-        <w:rPr>
-          <w:rStyle w:val="NormalTok"/>
-        </w:rPr>
-        <w:t xml:space="preserve">(testScores</w:t>
-      </w:r>
-      <w:r>
-        <w:rPr>
-          <w:rStyle w:val="OperatorTok"/>
-        </w:rPr>
-        <w:t xml:space="preserve">$</w:t>
-      </w:r>
-      <w:r>
-        <w:rPr>
-          <w:rStyle w:val="NormalTok"/>
-        </w:rPr>
-        <w:t xml:space="preserve">score[testScores</w:t>
-      </w:r>
-      <w:r>
-        <w:rPr>
-          <w:rStyle w:val="OperatorTok"/>
-        </w:rPr>
-        <w:t xml:space="preserve">$</w:t>
-      </w:r>
-      <w:r>
-        <w:rPr>
-          <w:rStyle w:val="NormalTok"/>
-        </w:rPr>
-        <w:t xml:space="preserve">instructor</w:t>
-      </w:r>
-      <w:r>
-        <w:rPr>
-          <w:rStyle w:val="OperatorTok"/>
-        </w:rPr>
-        <w:t xml:space="preserve">==</w:t>
+        <w:t xml:space="preserve">breaks =</w:t>
+      </w:r>
+      <w:r>
+        <w:rPr>
+          <w:rStyle w:val="NormalTok"/>
+        </w:rPr>
+        <w:t xml:space="preserve"> bins,</w:t>
+      </w:r>
+      <w:r>
+        <w:rPr>
+          <w:rStyle w:val="DataTypeTok"/>
+        </w:rPr>
+        <w:t xml:space="preserve">xlab=</w:t>
       </w:r>
       <w:r>
         <w:rPr>
           <w:rStyle w:val="StringTok"/>
         </w:rPr>
-        <w:t xml:space="preserve">"A"</w:t>
-      </w:r>
-      <w:r>
-        <w:rPr>
-          <w:rStyle w:val="NormalTok"/>
-        </w:rPr>
-        <w:t xml:space="preserve">],</w:t>
-      </w:r>
-      <w:r>
-        <w:rPr>
-          <w:rStyle w:val="DataTypeTok"/>
-        </w:rPr>
-        <w:t xml:space="preserve">main=</w:t>
-      </w:r>
-      <w:r>
-        <w:rPr>
-          <w:rStyle w:val="StringTok"/>
-        </w:rPr>
-        <w:t xml:space="preserve">"Scores for Instructor A"</w:t>
-      </w:r>
-      <w:r>
-        <w:rPr>
-          <w:rStyle w:val="NormalTok"/>
-        </w:rPr>
-        <w:t xml:space="preserve">,</w:t>
-      </w:r>
-      <w:r>
-        <w:rPr>
-          <w:rStyle w:val="DataTypeTok"/>
-        </w:rPr>
-        <w:t xml:space="preserve">breaks =</w:t>
-      </w:r>
-      <w:r>
-        <w:rPr>
-          <w:rStyle w:val="NormalTok"/>
-        </w:rPr>
-        <w:t xml:space="preserve"> bins,</w:t>
-      </w:r>
-      <w:r>
-        <w:rPr>
-          <w:rStyle w:val="DataTypeTok"/>
-        </w:rPr>
-        <w:t xml:space="preserve">xlab=</w:t>
-      </w:r>
-      <w:r>
-        <w:rPr>
-          <w:rStyle w:val="StringTok"/>
-        </w:rPr>
-        <w:t xml:space="preserve">"score"</w:t>
-      </w:r>
-      <w:r>
-        <w:rPr>
-          <w:rStyle w:val="NormalTok"/>
-        </w:rPr>
-        <w:t xml:space="preserve">, </w:t>
-      </w:r>
-      <w:r>
-        <w:rPr>
-          <w:rStyle w:val="DataTypeTok"/>
-        </w:rPr>
-        <w:t xml:space="preserve">prob=</w:t>
-      </w:r>
-      <w:r>
-        <w:rPr>
-          <w:rStyle w:val="OtherTok"/>
-        </w:rPr>
-        <w:t xml:space="preserve">TRUE</w:t>
-      </w:r>
-      <w:r>
-        <w:rPr>
-          <w:rStyle w:val="NormalTok"/>
-        </w:rPr>
-        <w:t xml:space="preserve">)</w:t>
-      </w:r>
-      <w:r>
-        <w:br w:type="textWrapping"/>
-      </w:r>
-      <w:r>
-        <w:rPr>
-          <w:rStyle w:val="KeywordTok"/>
-        </w:rPr>
-        <w:t xml:space="preserve">hist</w:t>
-      </w:r>
-      <w:r>
-        <w:rPr>
-          <w:rStyle w:val="NormalTok"/>
-        </w:rPr>
-        <w:t xml:space="preserve">(testScores</w:t>
-      </w:r>
-      <w:r>
-        <w:rPr>
-          <w:rStyle w:val="OperatorTok"/>
-        </w:rPr>
-        <w:t xml:space="preserve">$</w:t>
-      </w:r>
-      <w:r>
-        <w:rPr>
-          <w:rStyle w:val="NormalTok"/>
-        </w:rPr>
-        <w:t xml:space="preserve">score[testScores</w:t>
-      </w:r>
-      <w:r>
-        <w:rPr>
-          <w:rStyle w:val="OperatorTok"/>
-        </w:rPr>
-        <w:t xml:space="preserve">$</w:t>
-      </w:r>
-      <w:r>
-        <w:rPr>
-          <w:rStyle w:val="NormalTok"/>
-        </w:rPr>
-        <w:t xml:space="preserve">instructor</w:t>
-      </w:r>
-      <w:r>
-        <w:rPr>
-          <w:rStyle w:val="OperatorTok"/>
-        </w:rPr>
-        <w:t xml:space="preserve">==</w:t>
-      </w:r>
-      <w:r>
-        <w:rPr>
-          <w:rStyle w:val="StringTok"/>
-        </w:rPr>
-        <w:t xml:space="preserve">"B"</w:t>
-      </w:r>
-      <w:r>
-        <w:rPr>
-          <w:rStyle w:val="NormalTok"/>
-        </w:rPr>
-        <w:t xml:space="preserve">],</w:t>
-      </w:r>
-      <w:r>
-        <w:rPr>
-          <w:rStyle w:val="DataTypeTok"/>
-        </w:rPr>
-        <w:t xml:space="preserve">main=</w:t>
-      </w:r>
-      <w:r>
-        <w:rPr>
-          <w:rStyle w:val="StringTok"/>
-        </w:rPr>
-        <w:t xml:space="preserve">"Scores for Instructor B"</w:t>
-      </w:r>
-      <w:r>
-        <w:rPr>
-          <w:rStyle w:val="NormalTok"/>
-        </w:rPr>
-        <w:t xml:space="preserve">,</w:t>
-      </w:r>
-      <w:r>
-        <w:rPr>
-          <w:rStyle w:val="DataTypeTok"/>
-        </w:rPr>
-        <w:t xml:space="preserve">breaks =</w:t>
-      </w:r>
-      <w:r>
-        <w:rPr>
-          <w:rStyle w:val="NormalTok"/>
-        </w:rPr>
-        <w:t xml:space="preserve"> bins,</w:t>
-      </w:r>
-      <w:r>
-        <w:rPr>
-          <w:rStyle w:val="DataTypeTok"/>
-        </w:rPr>
-        <w:t xml:space="preserve">xlab=</w:t>
-      </w:r>
-      <w:r>
-        <w:rPr>
-          <w:rStyle w:val="StringTok"/>
-        </w:rPr>
-        <w:t xml:space="preserve">"score"</w:t>
-      </w:r>
-      <w:r>
-        <w:rPr>
-          <w:rStyle w:val="NormalTok"/>
-        </w:rPr>
-        <w:t xml:space="preserve">, </w:t>
-      </w:r>
-      <w:r>
-        <w:rPr>
-          <w:rStyle w:val="DataTypeTok"/>
-        </w:rPr>
-        <w:t xml:space="preserve">prob=</w:t>
-      </w:r>
-      <w:r>
-        <w:rPr>
-          <w:rStyle w:val="OtherTok"/>
-        </w:rPr>
-        <w:t xml:space="preserve">TRUE</w:t>
-      </w:r>
-      <w:r>
-        <w:rPr>
-          <w:rStyle w:val="NormalTok"/>
-        </w:rPr>
-        <w:t xml:space="preserve">,</w:t>
-      </w:r>
-      <w:r>
-        <w:rPr>
-          <w:rStyle w:val="DataTypeTok"/>
-        </w:rPr>
-        <w:t xml:space="preserve">ylab=</w:t>
-      </w:r>
-      <w:r>
-        <w:rPr>
-          <w:rStyle w:val="StringTok"/>
-        </w:rPr>
-        <w:t xml:space="preserve">""</w:t>
-      </w:r>
-      <w:r>
-        <w:rPr>
-          <w:rStyle w:val="NormalTok"/>
-        </w:rPr>
-        <w:t xml:space="preserve">)</w:t>
-      </w:r>
-      <w:r>
-        <w:br w:type="textWrapping"/>
-      </w:r>
-      <w:r>
-        <w:rPr>
-          <w:rStyle w:val="KeywordTok"/>
-        </w:rPr>
-        <w:t xml:space="preserve">hist</w:t>
-      </w:r>
-      <w:r>
-        <w:rPr>
-          <w:rStyle w:val="NormalTok"/>
-        </w:rPr>
-        <w:t xml:space="preserve">(testScores</w:t>
-      </w:r>
-      <w:r>
-        <w:rPr>
-          <w:rStyle w:val="OperatorTok"/>
-        </w:rPr>
-        <w:t xml:space="preserve">$</w:t>
-      </w:r>
-      <w:r>
-        <w:rPr>
-          <w:rStyle w:val="NormalTok"/>
-        </w:rPr>
-        <w:t xml:space="preserve">score[testScores</w:t>
-      </w:r>
-      <w:r>
-        <w:rPr>
-          <w:rStyle w:val="OperatorTok"/>
-        </w:rPr>
-        <w:t xml:space="preserve">$</w:t>
-      </w:r>
-      <w:r>
-        <w:rPr>
-          <w:rStyle w:val="NormalTok"/>
-        </w:rPr>
-        <w:t xml:space="preserve">instructor</w:t>
-      </w:r>
-      <w:r>
-        <w:rPr>
-          <w:rStyle w:val="OperatorTok"/>
-        </w:rPr>
-        <w:t xml:space="preserve">==</w:t>
-      </w:r>
-      <w:r>
-        <w:rPr>
-          <w:rStyle w:val="StringTok"/>
-        </w:rPr>
-        <w:t xml:space="preserve">"C"</w:t>
-      </w:r>
-      <w:r>
-        <w:rPr>
-          <w:rStyle w:val="NormalTok"/>
-        </w:rPr>
-        <w:t xml:space="preserve">],</w:t>
-      </w:r>
-      <w:r>
-        <w:rPr>
-          <w:rStyle w:val="DataTypeTok"/>
-        </w:rPr>
-        <w:t xml:space="preserve">main=</w:t>
-      </w:r>
-      <w:r>
-        <w:rPr>
-          <w:rStyle w:val="StringTok"/>
-        </w:rPr>
-        <w:t xml:space="preserve">"Scores for Instructor C"</w:t>
-      </w:r>
-      <w:r>
-        <w:rPr>
-          <w:rStyle w:val="NormalTok"/>
-        </w:rPr>
-        <w:t xml:space="preserve">,</w:t>
-      </w:r>
-      <w:r>
-        <w:rPr>
-          <w:rStyle w:val="DataTypeTok"/>
-        </w:rPr>
-        <w:t xml:space="preserve">breaks =</w:t>
-      </w:r>
-      <w:r>
-        <w:rPr>
-          <w:rStyle w:val="NormalTok"/>
-        </w:rPr>
-        <w:t xml:space="preserve"> bins,</w:t>
-      </w:r>
-      <w:r>
-        <w:rPr>
-          <w:rStyle w:val="DataTypeTok"/>
-        </w:rPr>
-        <w:t xml:space="preserve">xlab=</w:t>
-      </w:r>
-      <w:r>
-        <w:rPr>
-          <w:rStyle w:val="StringTok"/>
-        </w:rPr>
-        <w:t xml:space="preserve">"score"</w:t>
+        <w:t xml:space="preserve">"Percent Owned"</w:t>
       </w:r>
       <w:r>
         <w:rPr>
@@ -2044,7 +2597,7 @@
                     </pic:cNvPicPr>
                   </pic:nvPicPr>
                   <pic:blipFill>
-                    <a:blip r:embed="rId40"/>
+                    <a:blip r:embed="rId44"/>
                     <a:stretch>
                       <a:fillRect/>
                     </a:stretch>
@@ -2162,7 +2715,7 @@
         <w:rPr>
           <w:rStyle w:val="NormalTok"/>
         </w:rPr>
-        <w:t xml:space="preserve">(testScores</w:t>
+        <w:t xml:space="preserve">(homes</w:t>
       </w:r>
       <w:r>
         <w:rPr>
@@ -2174,7 +2727,7 @@
         <w:rPr>
           <w:rStyle w:val="NormalTok"/>
         </w:rPr>
-        <w:t xml:space="preserve">score</w:t>
+        <w:t xml:space="preserve">PercentOwned</w:t>
       </w:r>
       <w:r>
         <w:rPr>
@@ -2186,7 +2739,7 @@
         <w:rPr>
           <w:rStyle w:val="NormalTok"/>
         </w:rPr>
-        <w:t xml:space="preserve">testScores</w:t>
+        <w:t xml:space="preserve">homes</w:t>
       </w:r>
       <w:r>
         <w:rPr>
@@ -2198,7 +2751,7 @@
         <w:rPr>
           <w:rStyle w:val="NormalTok"/>
         </w:rPr>
-        <w:t xml:space="preserve">instructor,</w:t>
+        <w:t xml:space="preserve">Year,</w:t>
       </w:r>
       <w:r>
         <w:rPr>
@@ -2222,7 +2775,7 @@
         <w:rPr>
           <w:rStyle w:val="StringTok"/>
         </w:rPr>
-        <w:t xml:space="preserve">"Instructor A"</w:t>
+        <w:t xml:space="preserve">"Year 1985"</w:t>
       </w:r>
       <w:r>
         <w:rPr>
@@ -2234,7 +2787,7 @@
         <w:rPr>
           <w:rStyle w:val="StringTok"/>
         </w:rPr>
-        <w:t xml:space="preserve">"Instructor B"</w:t>
+        <w:t xml:space="preserve">"Year 1996"</w:t>
       </w:r>
       <w:r>
         <w:rPr>
@@ -2246,7 +2799,7 @@
         <w:rPr>
           <w:rStyle w:val="StringTok"/>
         </w:rPr>
-        <w:t xml:space="preserve">"Instructor C"</w:t>
+        <w:t xml:space="preserve">"Year 2002"</w:t>
       </w:r>
       <w:r>
         <w:rPr>
@@ -2264,7 +2817,7 @@
         <w:rPr>
           <w:rStyle w:val="StringTok"/>
         </w:rPr>
-        <w:t xml:space="preserve">"score"</w:t>
+        <w:t xml:space="preserve">"Percent Owned"</w:t>
       </w:r>
       <w:r>
         <w:rPr>
@@ -2282,7 +2835,7 @@
         <w:rPr>
           <w:rStyle w:val="StringTok"/>
         </w:rPr>
-        <w:t xml:space="preserve">"Test Scores"</w:t>
+        <w:t xml:space="preserve">"Homes Owned"</w:t>
       </w:r>
       <w:r>
         <w:rPr>
@@ -2311,7 +2864,7 @@
                     </pic:cNvPicPr>
                   </pic:nvPicPr>
                   <pic:blipFill>
-                    <a:blip r:embed="rId41"/>
+                    <a:blip r:embed="rId45"/>
                     <a:stretch>
                       <a:fillRect/>
                     </a:stretch>
@@ -2349,8 +2902,8 @@
       <w:pPr>
         <w:pStyle w:val="Heading3"/>
       </w:pPr>
-      <w:bookmarkStart w:id="42" w:name="part-2b"/>
-      <w:bookmarkEnd w:id="42"/>
+      <w:bookmarkStart w:id="46" w:name="part-2b"/>
+      <w:bookmarkEnd w:id="46"/>
       <w:r>
         <w:t xml:space="preserve">Part 2b</w:t>
       </w:r>
@@ -2367,8 +2920,8 @@
       <w:pPr>
         <w:pStyle w:val="Heading3"/>
       </w:pPr>
-      <w:bookmarkStart w:id="43" w:name="answer-2b-------------"/>
-      <w:bookmarkEnd w:id="43"/>
+      <w:bookmarkStart w:id="47" w:name="answer-2b-------------"/>
+      <w:bookmarkEnd w:id="47"/>
       <w:r>
         <w:t xml:space="preserve">-|-|-|-|-|-|-|-|-|-|-|- Answer 2b -|-|-|-|-|-|-|-|-|-|-|-</w:t>
       </w:r>
@@ -2392,8 +2945,8 @@
       <w:pPr>
         <w:pStyle w:val="Heading2"/>
       </w:pPr>
-      <w:bookmarkStart w:id="44" w:name="exercise-3"/>
-      <w:bookmarkEnd w:id="44"/>
+      <w:bookmarkStart w:id="48" w:name="exercise-3"/>
+      <w:bookmarkEnd w:id="48"/>
       <w:r>
         <w:t xml:space="preserve">Exercise 3</w:t>
       </w:r>
@@ -2410,8 +2963,8 @@
       <w:pPr>
         <w:pStyle w:val="Heading3"/>
       </w:pPr>
-      <w:bookmarkStart w:id="45" w:name="part-3a"/>
-      <w:bookmarkEnd w:id="45"/>
+      <w:bookmarkStart w:id="49" w:name="part-3a"/>
+      <w:bookmarkEnd w:id="49"/>
       <w:r>
         <w:t xml:space="preserve">Part 3a</w:t>
       </w:r>
@@ -2428,8 +2981,8 @@
       <w:pPr>
         <w:pStyle w:val="Heading3"/>
       </w:pPr>
-      <w:bookmarkStart w:id="46" w:name="answer-3a-------------"/>
-      <w:bookmarkEnd w:id="46"/>
+      <w:bookmarkStart w:id="50" w:name="answer-3a-------------"/>
+      <w:bookmarkEnd w:id="50"/>
       <w:r>
         <w:t xml:space="preserve">-|-|-|-|-|-|-|-|-|-|-|- Answer 3a -|-|-|-|-|-|-|-|-|-|-|-</w:t>
       </w:r>
@@ -2456,8 +3009,8 @@
       <w:pPr>
         <w:pStyle w:val="Heading3"/>
       </w:pPr>
-      <w:bookmarkStart w:id="47" w:name="part-3b"/>
-      <w:bookmarkEnd w:id="47"/>
+      <w:bookmarkStart w:id="51" w:name="part-3b"/>
+      <w:bookmarkEnd w:id="51"/>
       <w:r>
         <w:t xml:space="preserve">Part 3b</w:t>
       </w:r>
@@ -2474,8 +3027,8 @@
       <w:pPr>
         <w:pStyle w:val="Heading3"/>
       </w:pPr>
-      <w:bookmarkStart w:id="48" w:name="answer-3b-------------"/>
-      <w:bookmarkEnd w:id="48"/>
+      <w:bookmarkStart w:id="52" w:name="answer-3b-------------"/>
+      <w:bookmarkEnd w:id="52"/>
       <w:r>
         <w:t xml:space="preserve">-|-|-|-|-|-|-|-|-|-|-|- Answer 3b -|-|-|-|-|-|-|-|-|-|-|-</w:t>
       </w:r>
@@ -2502,8 +3055,8 @@
       <w:pPr>
         <w:pStyle w:val="Heading3"/>
       </w:pPr>
-      <w:bookmarkStart w:id="49" w:name="part-3c"/>
-      <w:bookmarkEnd w:id="49"/>
+      <w:bookmarkStart w:id="53" w:name="part-3c"/>
+      <w:bookmarkEnd w:id="53"/>
       <w:r>
         <w:t xml:space="preserve">Part 3c</w:t>
       </w:r>
@@ -2520,8 +3073,8 @@
       <w:pPr>
         <w:pStyle w:val="Heading3"/>
       </w:pPr>
-      <w:bookmarkStart w:id="50" w:name="answer-3c-------------"/>
-      <w:bookmarkEnd w:id="50"/>
+      <w:bookmarkStart w:id="54" w:name="answer-3c-------------"/>
+      <w:bookmarkEnd w:id="54"/>
       <w:r>
         <w:t xml:space="preserve">-|-|-|-|-|-|-|-|-|-|-|- Answer 3c -|-|-|-|-|-|-|-|-|-|-|-</w:t>
       </w:r>
@@ -2548,8 +3101,8 @@
       <w:pPr>
         <w:pStyle w:val="Heading2"/>
       </w:pPr>
-      <w:bookmarkStart w:id="51" w:name="exercise-4"/>
-      <w:bookmarkEnd w:id="51"/>
+      <w:bookmarkStart w:id="55" w:name="exercise-4"/>
+      <w:bookmarkEnd w:id="55"/>
       <w:r>
         <w:t xml:space="preserve">Exercise 4</w:t>
       </w:r>
@@ -2566,8 +3119,8 @@
       <w:pPr>
         <w:pStyle w:val="Heading3"/>
       </w:pPr>
-      <w:bookmarkStart w:id="52" w:name="part-4a"/>
-      <w:bookmarkEnd w:id="52"/>
+      <w:bookmarkStart w:id="56" w:name="part-4a"/>
+      <w:bookmarkEnd w:id="56"/>
       <w:r>
         <w:t xml:space="preserve">Part 4a</w:t>
       </w:r>
@@ -2590,8 +3143,8 @@
       <w:pPr>
         <w:pStyle w:val="Heading3"/>
       </w:pPr>
-      <w:bookmarkStart w:id="53" w:name="answer-4a-------------"/>
-      <w:bookmarkEnd w:id="53"/>
+      <w:bookmarkStart w:id="57" w:name="answer-4a-------------"/>
+      <w:bookmarkEnd w:id="57"/>
       <w:r>
         <w:t xml:space="preserve">-|-|-|-|-|-|-|-|-|-|-|- Answer 4a -|-|-|-|-|-|-|-|-|-|-|-</w:t>
       </w:r>
@@ -2618,8 +3171,8 @@
       <w:pPr>
         <w:pStyle w:val="Heading3"/>
       </w:pPr>
-      <w:bookmarkStart w:id="54" w:name="part-4b"/>
-      <w:bookmarkEnd w:id="54"/>
+      <w:bookmarkStart w:id="58" w:name="part-4b"/>
+      <w:bookmarkEnd w:id="58"/>
       <w:r>
         <w:t xml:space="preserve">Part 4b</w:t>
       </w:r>
@@ -2636,8 +3189,8 @@
       <w:pPr>
         <w:pStyle w:val="Heading3"/>
       </w:pPr>
-      <w:bookmarkStart w:id="55" w:name="answer-4b-------------"/>
-      <w:bookmarkEnd w:id="55"/>
+      <w:bookmarkStart w:id="59" w:name="answer-4b-------------"/>
+      <w:bookmarkEnd w:id="59"/>
       <w:r>
         <w:t xml:space="preserve">-|-|-|-|-|-|-|-|-|-|-|- Answer 4b -|-|-|-|-|-|-|-|-|-|-|-</w:t>
       </w:r>
@@ -2672,8 +3225,8 @@
       <w:pPr>
         <w:pStyle w:val="Heading3"/>
       </w:pPr>
-      <w:bookmarkStart w:id="56" w:name="part-4c"/>
-      <w:bookmarkEnd w:id="56"/>
+      <w:bookmarkStart w:id="60" w:name="part-4c"/>
+      <w:bookmarkEnd w:id="60"/>
       <w:r>
         <w:t xml:space="preserve">Part 4c</w:t>
       </w:r>
@@ -2708,8 +3261,8 @@
       <w:pPr>
         <w:pStyle w:val="Heading3"/>
       </w:pPr>
-      <w:bookmarkStart w:id="57" w:name="answer-4c-------------"/>
-      <w:bookmarkEnd w:id="57"/>
+      <w:bookmarkStart w:id="61" w:name="answer-4c-------------"/>
+      <w:bookmarkEnd w:id="61"/>
       <w:r>
         <w:t xml:space="preserve">-|-|-|-|-|-|-|-|-|-|-|- Answer 4c -|-|-|-|-|-|-|-|-|-|-|-</w:t>
       </w:r>
@@ -2848,7 +3401,7 @@
     </w:lvl>
   </w:abstractNum>
   <w:abstractNum w:abstractNumId="990">
-    <w:nsid w:val="301c1d16"/>
+    <w:nsid w:val="dcd0ee8a"/>
     <w:multiLevelType w:val="multilevel"/>
     <w:lvl w:ilvl="0">
       <w:numFmt w:val="bullet"/>

</xml_diff>